<commit_message>
Working on calibration exercise
</commit_message>
<xml_diff>
--- a/doc/ex04-ClassProjectModel.docx
+++ b/doc/ex04-ClassProjectModel.docx
@@ -141,12 +141,27 @@
       </w:r>
       <w:proofErr w:type="spellEnd"/>
       <w:r>
-        <w:t xml:space="preserve"> document.</w:t>
+        <w:t xml:space="preserve"> document</w:t>
+      </w:r>
+      <w:r>
+        <w:t xml:space="preserve"> (File</w:t>
+      </w:r>
+      <w:r>
+        <w:sym w:font="Symbol" w:char="F0AE"/>
+      </w:r>
+      <w:r>
+        <w:t>New)</w:t>
+      </w:r>
+      <w:r>
+        <w:t>.</w:t>
       </w:r>
       <w:r>
         <w:br/>
       </w:r>
       <w:r>
+        <w:rPr>
+          <w:noProof/>
+        </w:rPr>
         <w:drawing>
           <wp:inline distT="0" distB="0" distL="0" distR="0" wp14:anchorId="4AC2EF56" wp14:editId="06D283A7">
             <wp:extent cx="4965192" cy="3657600"/>
@@ -203,6 +218,9 @@
         <w:br/>
       </w:r>
       <w:r>
+        <w:rPr>
+          <w:noProof/>
+        </w:rPr>
         <w:drawing>
           <wp:inline distT="0" distB="0" distL="0" distR="0" wp14:anchorId="68D87AD9" wp14:editId="7C77D8B5">
             <wp:extent cx="5486400" cy="4935855"/>
@@ -395,6 +413,76 @@
         <w:spacing w:after="360" w:line="360" w:lineRule="auto"/>
       </w:pPr>
       <w:r>
+        <w:t xml:space="preserve">Save the </w:t>
+      </w:r>
+      <w:proofErr w:type="spellStart"/>
+      <w:r>
+        <w:t>GWVistas</w:t>
+      </w:r>
+      <w:proofErr w:type="spellEnd"/>
+      <w:r>
+        <w:t xml:space="preserve"> file (File</w:t>
+      </w:r>
+      <w:r>
+        <w:sym w:font="Symbol" w:char="F0AE"/>
+      </w:r>
+      <w:r>
+        <w:t>Save) in the exercises\Ex04 directory. You should set the working directory for the model (Model</w:t>
+      </w:r>
+      <w:r>
+        <w:sym w:font="Symbol" w:char="F0AE"/>
+      </w:r>
+      <w:r>
+        <w:t xml:space="preserve">Paths to Models…) to the exercises\Ex04 directory and the </w:t>
+      </w:r>
+      <w:r>
+        <w:rPr>
+          <w:u w:val="single"/>
+        </w:rPr>
+        <w:t>Root File Name</w:t>
+      </w:r>
+      <w:r>
+        <w:t xml:space="preserve"> </w:t>
+      </w:r>
+      <w:r>
+        <w:t>(Model</w:t>
+      </w:r>
+      <w:r>
+        <w:sym w:font="Symbol" w:char="F0AE"/>
+      </w:r>
+      <w:r>
+        <w:t>MODFLOW</w:t>
+      </w:r>
+      <w:r>
+        <w:sym w:font="Symbol" w:char="F0AE"/>
+      </w:r>
+      <w:r>
+        <w:t>Packages</w:t>
+      </w:r>
+      <w:r>
+        <w:t>…)</w:t>
+      </w:r>
+      <w:r>
+        <w:t xml:space="preserve"> to </w:t>
+      </w:r>
+      <w:proofErr w:type="spellStart"/>
+      <w:r>
+        <w:t>freyberg</w:t>
+      </w:r>
+      <w:proofErr w:type="spellEnd"/>
+      <w:r>
+        <w:t>.</w:t>
+      </w:r>
+    </w:p>
+    <w:p>
+      <w:pPr>
+        <w:numPr>
+          <w:ilvl w:val="0"/>
+          <w:numId w:val="28"/>
+        </w:numPr>
+        <w:spacing w:after="360" w:line="360" w:lineRule="auto"/>
+      </w:pPr>
+      <w:r>
         <w:lastRenderedPageBreak/>
         <w:t xml:space="preserve">Add no-flow cells to the model. </w:t>
       </w:r>
@@ -417,12 +505,27 @@
         <w:t>BCs</w:t>
       </w:r>
       <w:r>
-        <w:t xml:space="preserve"> item on the menu bar.</w:t>
+        <w:t xml:space="preserve"> item on the menu bar</w:t>
+      </w:r>
+      <w:r>
+        <w:t xml:space="preserve"> (BCs</w:t>
+      </w:r>
+      <w:r>
+        <w:sym w:font="Symbol" w:char="F0AE"/>
+      </w:r>
+      <w:r>
+        <w:t>No-Flow)</w:t>
+      </w:r>
+      <w:r>
+        <w:t>.</w:t>
       </w:r>
       <w:r>
         <w:br/>
       </w:r>
       <w:r>
+        <w:rPr>
+          <w:noProof/>
+        </w:rPr>
         <w:drawing>
           <wp:inline distT="0" distB="0" distL="0" distR="0" wp14:anchorId="1D5AB255" wp14:editId="77AD31D1">
             <wp:extent cx="5486400" cy="4380865"/>
@@ -475,14 +578,7 @@
         <w:spacing w:after="360" w:line="360" w:lineRule="auto"/>
       </w:pPr>
       <w:r>
-        <w:lastRenderedPageBreak/>
-        <w:t>Add no-flow cells to the model</w:t>
-      </w:r>
-      <w:r>
-        <w:t xml:space="preserve"> (continued)</w:t>
-      </w:r>
-      <w:r>
-        <w:t xml:space="preserve">. </w:t>
+        <w:t xml:space="preserve">Add no-flow cells to the model (continued). </w:t>
       </w:r>
       <w:r>
         <w:rPr>
@@ -516,7 +612,29 @@
         <w:t xml:space="preserve"> Matrix File</w:t>
       </w:r>
       <w:r>
-        <w:t>. The no flow data are in the exercises\data\</w:t>
+        <w:t xml:space="preserve"> (</w:t>
+      </w:r>
+      <w:r>
+        <w:t>BCs</w:t>
+      </w:r>
+      <w:r>
+        <w:sym w:font="Symbol" w:char="F0AE"/>
+      </w:r>
+      <w:r>
+        <w:t>Import</w:t>
+      </w:r>
+      <w:r>
+        <w:sym w:font="Symbol" w:char="F0AE"/>
+      </w:r>
+      <w:r>
+        <w:t>No-Flow Matrix File…)</w:t>
+      </w:r>
+      <w:r>
+        <w:t xml:space="preserve">. The no flow data are in the </w:t>
+      </w:r>
+      <w:r>
+        <w:lastRenderedPageBreak/>
+        <w:t>exercises\data\</w:t>
       </w:r>
       <w:proofErr w:type="spellStart"/>
       <w:r>
@@ -530,6 +648,9 @@
         <w:br/>
       </w:r>
       <w:r>
+        <w:rPr>
+          <w:noProof/>
+        </w:rPr>
         <w:drawing>
           <wp:inline distT="0" distB="0" distL="0" distR="0" wp14:anchorId="62552541" wp14:editId="7783194F">
             <wp:extent cx="5486400" cy="3914140"/>
@@ -606,12 +727,33 @@
         <w:t>Single Cell</w:t>
       </w:r>
       <w:r>
-        <w:t>s.</w:t>
+        <w:t>s</w:t>
+      </w:r>
+      <w:r>
+        <w:t xml:space="preserve"> (BCs</w:t>
+      </w:r>
+      <w:r>
+        <w:sym w:font="Symbol" w:char="F0AE"/>
+      </w:r>
+      <w:r>
+        <w:t>Insert</w:t>
+      </w:r>
+      <w:r>
+        <w:sym w:font="Symbol" w:char="F0AE"/>
+      </w:r>
+      <w:r>
+        <w:t>Single Cell)</w:t>
+      </w:r>
+      <w:r>
+        <w:t>.</w:t>
       </w:r>
       <w:r>
         <w:br/>
       </w:r>
       <w:r>
+        <w:rPr>
+          <w:noProof/>
+        </w:rPr>
         <w:drawing>
           <wp:inline distT="0" distB="0" distL="0" distR="0" wp14:anchorId="2DCF2C07" wp14:editId="6A14EF9F">
             <wp:extent cx="5486400" cy="4519930"/>
@@ -1553,10 +1695,7 @@
         <w:t>Props</w:t>
       </w:r>
       <w:r>
-        <w:t xml:space="preserve"> item on the menu bar.</w:t>
-      </w:r>
-      <w:r>
-        <w:t xml:space="preserve"> Import the bottom elevation as a </w:t>
+        <w:t xml:space="preserve"> item on the menu bar. Import the bottom elevation as a </w:t>
       </w:r>
       <w:r>
         <w:rPr>
@@ -1565,16 +1704,25 @@
         <w:t>Matrix</w:t>
       </w:r>
       <w:r>
-        <w:t xml:space="preserve"> file. </w:t>
-      </w:r>
-      <w:r>
-        <w:t xml:space="preserve">The </w:t>
-      </w:r>
-      <w:r>
-        <w:t>bottom elevation</w:t>
-      </w:r>
-      <w:r>
-        <w:t xml:space="preserve"> data are in the exercises\data\</w:t>
+        <w:t xml:space="preserve"> file</w:t>
+      </w:r>
+      <w:r>
+        <w:t xml:space="preserve"> (Props</w:t>
+      </w:r>
+      <w:r>
+        <w:sym w:font="Symbol" w:char="F0AE"/>
+      </w:r>
+      <w:r>
+        <w:t>Import</w:t>
+      </w:r>
+      <w:r>
+        <w:sym w:font="Symbol" w:char="F0AE"/>
+      </w:r>
+      <w:r>
+        <w:t>Matrix…)</w:t>
+      </w:r>
+      <w:r>
+        <w:t>. The bottom elevation data are in the exercises\data\</w:t>
       </w:r>
       <w:proofErr w:type="spellStart"/>
       <w:r>
@@ -1582,13 +1730,7 @@
       </w:r>
       <w:proofErr w:type="spellEnd"/>
       <w:r>
-        <w:t>\</w:t>
-      </w:r>
-      <w:r>
-        <w:t>bottom</w:t>
-      </w:r>
-      <w:r>
-        <w:t>.dat file.</w:t>
+        <w:t>\bottom.dat file.</w:t>
       </w:r>
       <w:r>
         <w:br/>
@@ -1597,6 +1739,9 @@
         <w:br/>
       </w:r>
       <w:r>
+        <w:rPr>
+          <w:noProof/>
+        </w:rPr>
         <w:drawing>
           <wp:inline distT="0" distB="0" distL="0" distR="0" wp14:anchorId="57BED30B" wp14:editId="61A69D98">
             <wp:extent cx="5486400" cy="4674235"/>
@@ -1691,6 +1836,26 @@
         <w:t>Digitize Polyline</w:t>
       </w:r>
       <w:r>
+        <w:t xml:space="preserve"> (</w:t>
+      </w:r>
+      <w:r>
+        <w:t>BCs</w:t>
+      </w:r>
+      <w:r>
+        <w:sym w:font="Symbol" w:char="F0AE"/>
+      </w:r>
+      <w:r>
+        <w:t>Insert</w:t>
+      </w:r>
+      <w:r>
+        <w:sym w:font="Symbol" w:char="F0AE"/>
+      </w:r>
+      <w:r>
+        <w:t>Digitize Polyline)</w:t>
+      </w:r>
+      <w:bookmarkStart w:id="0" w:name="_GoBack"/>
+      <w:bookmarkEnd w:id="0"/>
+      <w:r>
         <w:t>.</w:t>
       </w:r>
       <w:r>
@@ -1703,6 +1868,9 @@
         <w:br/>
       </w:r>
       <w:r>
+        <w:rPr>
+          <w:noProof/>
+        </w:rPr>
         <w:drawing>
           <wp:inline distT="0" distB="0" distL="0" distR="0" wp14:anchorId="60C1BE04" wp14:editId="6EAFCDB6">
             <wp:extent cx="5486400" cy="4117975"/>
@@ -1749,10 +1917,7 @@
         <w:spacing w:after="360" w:line="360" w:lineRule="auto"/>
       </w:pPr>
       <w:r>
-        <w:t>Add the river boundary to the model</w:t>
-      </w:r>
-      <w:r>
-        <w:t xml:space="preserve"> (continued). In the first dialog box that appears (</w:t>
+        <w:t>Add the river boundary to the model (continued). In the first dialog box that appears (</w:t>
       </w:r>
       <w:r>
         <w:rPr>
@@ -1816,6 +1981,9 @@
         <w:br/>
       </w:r>
       <w:r>
+        <w:rPr>
+          <w:noProof/>
+        </w:rPr>
         <w:drawing>
           <wp:inline distT="0" distB="0" distL="0" distR="0" wp14:anchorId="7D0DB375" wp14:editId="5C507CF5">
             <wp:extent cx="4297680" cy="3657600"/>
@@ -1862,13 +2030,7 @@
         <w:spacing w:after="360" w:line="360" w:lineRule="auto"/>
       </w:pPr>
       <w:r>
-        <w:t xml:space="preserve">Add the river boundary to the model (continued). In the </w:t>
-      </w:r>
-      <w:r>
-        <w:t>second</w:t>
-      </w:r>
-      <w:r>
-        <w:t xml:space="preserve"> dialog box that appears (</w:t>
+        <w:t>Add the river boundary to the model (continued). In the second dialog box that appears (</w:t>
       </w:r>
       <w:r>
         <w:rPr>
@@ -1898,13 +2060,7 @@
         <w:t>Stage of River</w:t>
       </w:r>
       <w:r>
-        <w:t>=</w:t>
-      </w:r>
-      <w:r>
-        <w:t>11.135</w:t>
-      </w:r>
-      <w:r>
-        <w:t xml:space="preserve"> m, </w:t>
+        <w:t xml:space="preserve">=11.135 m, </w:t>
       </w:r>
       <w:r>
         <w:rPr>
@@ -1913,13 +2069,7 @@
         <w:t>River Bottom Elevation</w:t>
       </w:r>
       <w:r>
-        <w:t>=</w:t>
-      </w:r>
-      <w:r>
-        <w:t>10.125</w:t>
-      </w:r>
-      <w:r>
-        <w:t xml:space="preserve"> m, </w:t>
+        <w:t xml:space="preserve">=10.125 m, </w:t>
       </w:r>
       <w:r>
         <w:rPr>
@@ -1956,6 +2106,9 @@
         <w:br/>
       </w:r>
       <w:r>
+        <w:rPr>
+          <w:noProof/>
+        </w:rPr>
         <w:drawing>
           <wp:inline distT="0" distB="0" distL="0" distR="0" wp14:anchorId="0A0EB9A2" wp14:editId="16D69FEB">
             <wp:extent cx="4297680" cy="3657600"/>
@@ -2017,6 +2170,9 @@
         <w:t xml:space="preserve">Use the Analytical Element Well button on the Menu bar. </w:t>
       </w:r>
       <w:r>
+        <w:rPr>
+          <w:noProof/>
+        </w:rPr>
         <w:drawing>
           <wp:inline distT="0" distB="0" distL="0" distR="0" wp14:anchorId="17BFD004" wp14:editId="349BEBC4">
             <wp:extent cx="317500" cy="279400"/>
@@ -2305,10 +2461,7 @@
               <w:jc w:val="center"/>
             </w:pPr>
             <w:r>
-              <w:t>1</w:t>
-            </w:r>
-            <w:r>
-              <w:t>6</w:t>
+              <w:t>16</w:t>
             </w:r>
           </w:p>
         </w:tc>
@@ -2665,10 +2818,7 @@
         <w:spacing w:after="360" w:line="360" w:lineRule="auto"/>
       </w:pPr>
       <w:r>
-        <w:t>Add the pumping wells in stress period 2</w:t>
-      </w:r>
-      <w:r>
-        <w:t xml:space="preserve"> (continued). </w:t>
+        <w:t xml:space="preserve">Add the pumping wells in stress period 2 (continued). </w:t>
       </w:r>
       <w:r>
         <w:t xml:space="preserve">Insert an analytical element well in the appropriate row and column location for the first well. </w:t>
@@ -2701,6 +2851,9 @@
         <w:br/>
       </w:r>
       <w:r>
+        <w:rPr>
+          <w:noProof/>
+        </w:rPr>
         <w:drawing>
           <wp:inline distT="0" distB="0" distL="0" distR="0" wp14:anchorId="74C682E7" wp14:editId="6A426446">
             <wp:extent cx="3776472" cy="3657600"/>
@@ -2763,6 +2916,9 @@
         <w:br/>
       </w:r>
       <w:r>
+        <w:rPr>
+          <w:noProof/>
+        </w:rPr>
         <w:lastRenderedPageBreak/>
         <w:drawing>
           <wp:inline distT="0" distB="0" distL="0" distR="0" wp14:anchorId="343C83B6" wp14:editId="10576965">
@@ -2813,10 +2969,7 @@
         <w:spacing w:after="360" w:line="360" w:lineRule="auto"/>
       </w:pPr>
       <w:r>
-        <w:t xml:space="preserve">Add the pumping wells in stress period 2 (continued). </w:t>
-      </w:r>
-      <w:r>
-        <w:t xml:space="preserve"> Repeat these steps for all 6 of the pumping wells</w:t>
+        <w:t>Add the pumping wells in stress period 2 (continued).  Repeat these steps for all 6 of the pumping wells</w:t>
       </w:r>
       <w:r>
         <w:t>.</w:t>
@@ -2831,21 +2984,12 @@
         <w:spacing w:after="360" w:line="360" w:lineRule="auto"/>
       </w:pPr>
       <w:r>
-        <w:t xml:space="preserve">Add observation wells. </w:t>
-      </w:r>
-      <w:r>
-        <w:t xml:space="preserve">Use the Analytical Element </w:t>
-      </w:r>
-      <w:r>
-        <w:t>Target</w:t>
-      </w:r>
-      <w:r>
-        <w:t xml:space="preserve"> button on the Menu bar.</w:t>
-      </w:r>
-      <w:r>
-        <w:t xml:space="preserve"> </w:t>
-      </w:r>
-      <w:r>
+        <w:t xml:space="preserve">Add observation wells. Use the Analytical Element Target button on the Menu bar. </w:t>
+      </w:r>
+      <w:r>
+        <w:rPr>
+          <w:noProof/>
+        </w:rPr>
         <w:drawing>
           <wp:inline distT="0" distB="0" distL="0" distR="0" wp14:anchorId="279D3626" wp14:editId="5533278B">
             <wp:extent cx="330200" cy="279400"/>
@@ -4086,19 +4230,7 @@
         <w:spacing w:after="360" w:line="360" w:lineRule="auto"/>
       </w:pPr>
       <w:r>
-        <w:t>Add observation wells</w:t>
-      </w:r>
-      <w:r>
-        <w:t xml:space="preserve"> (continued). </w:t>
-      </w:r>
-      <w:r>
-        <w:t xml:space="preserve">Insert an analytical element </w:t>
-      </w:r>
-      <w:r>
-        <w:t>target</w:t>
-      </w:r>
-      <w:r>
-        <w:t xml:space="preserve"> in the appropriate row and column location for the first well. Deselect </w:t>
+        <w:t xml:space="preserve">Add observation wells (continued). Insert an analytical element target in the appropriate row and column location for the first well. Deselect </w:t>
       </w:r>
       <w:r>
         <w:rPr>
@@ -4122,33 +4254,13 @@
         <w:t>Transient Data</w:t>
       </w:r>
       <w:r>
-        <w:t>…button</w:t>
-      </w:r>
-      <w:bookmarkStart w:id="0" w:name="_GoBack"/>
-      <w:bookmarkEnd w:id="0"/>
-      <w:r>
-        <w:t>.</w:t>
-      </w:r>
-      <w:r>
-        <w:t xml:space="preserve"> </w:t>
+        <w:t xml:space="preserve">…button. </w:t>
       </w:r>
       <w:r>
         <w:t>E</w:t>
       </w:r>
       <w:r>
-        <w:t xml:space="preserve">nter the </w:t>
-      </w:r>
-      <w:r>
-        <w:t>observed</w:t>
-      </w:r>
-      <w:r>
-        <w:t xml:space="preserve"> </w:t>
-      </w:r>
-      <w:r>
-        <w:t xml:space="preserve">head </w:t>
-      </w:r>
-      <w:r>
-        <w:t xml:space="preserve">for the well </w:t>
+        <w:t xml:space="preserve">nter the observed head for the well </w:t>
       </w:r>
       <w:r>
         <w:lastRenderedPageBreak/>
@@ -4228,19 +4340,7 @@
         <w:spacing w:after="360" w:line="360" w:lineRule="auto"/>
       </w:pPr>
       <w:r>
-        <w:t xml:space="preserve">Add observation wells (continued).  Repeat these steps for all </w:t>
-      </w:r>
-      <w:r>
-        <w:t>1</w:t>
-      </w:r>
-      <w:r>
-        <w:t xml:space="preserve">6 of the </w:t>
-      </w:r>
-      <w:r>
-        <w:t>observation</w:t>
-      </w:r>
-      <w:r>
-        <w:t xml:space="preserve"> wells.</w:t>
+        <w:t>Add observation wells (continued).  Repeat these steps for all 16 of the observation wells.</w:t>
       </w:r>
     </w:p>
     <w:p>
@@ -4298,6 +4398,9 @@
         <w:br/>
       </w:r>
       <w:r>
+        <w:rPr>
+          <w:noProof/>
+        </w:rPr>
         <w:drawing>
           <wp:inline distT="0" distB="0" distL="0" distR="0" wp14:anchorId="48EA7D1D" wp14:editId="0D805B62">
             <wp:extent cx="4334256" cy="5486400"/>
@@ -4395,13 +4498,7 @@
         <w:sym w:font="Symbol" w:char="F0AE"/>
       </w:r>
       <w:r>
-        <w:t>Run MODFLOW2005</w:t>
-      </w:r>
-      <w:r>
-        <w:t>.</w:t>
-      </w:r>
-      <w:r>
-        <w:t xml:space="preserve"> If the model runs successfully the following dialog box should appear. Press </w:t>
+        <w:t xml:space="preserve">Run MODFLOW2005. If the model runs successfully the following dialog box should appear. Press </w:t>
       </w:r>
       <w:r>
         <w:rPr>
@@ -4420,6 +4517,9 @@
         <w:br/>
       </w:r>
       <w:r>
+        <w:rPr>
+          <w:noProof/>
+        </w:rPr>
         <w:drawing>
           <wp:inline distT="0" distB="0" distL="0" distR="0" wp14:anchorId="6EFFB8DF" wp14:editId="46A3583C">
             <wp:extent cx="3127248" cy="1371600"/>
@@ -4510,6 +4610,9 @@
         <w:br/>
       </w:r>
       <w:r>
+        <w:rPr>
+          <w:noProof/>
+        </w:rPr>
         <w:drawing>
           <wp:inline distT="0" distB="0" distL="0" distR="0" wp14:anchorId="2FD83799" wp14:editId="0E925EBC">
             <wp:extent cx="5486400" cy="5088890"/>
@@ -4568,6 +4671,9 @@
         <w:br/>
       </w:r>
       <w:r>
+        <w:rPr>
+          <w:noProof/>
+        </w:rPr>
         <w:drawing>
           <wp:inline distT="0" distB="0" distL="0" distR="0" wp14:anchorId="52D579B3" wp14:editId="2B44BBC1">
             <wp:extent cx="2441448" cy="4572000"/>
@@ -4710,6 +4816,9 @@
         <w:br/>
       </w:r>
       <w:r>
+        <w:rPr>
+          <w:noProof/>
+        </w:rPr>
         <w:drawing>
           <wp:inline distT="0" distB="0" distL="0" distR="0" wp14:anchorId="2CEBF5D4" wp14:editId="30CB5758">
             <wp:extent cx="3319272" cy="2743200"/>
@@ -4757,6 +4866,9 @@
         <w:br/>
       </w:r>
       <w:r>
+        <w:rPr>
+          <w:noProof/>
+        </w:rPr>
         <w:lastRenderedPageBreak/>
         <w:drawing>
           <wp:inline distT="0" distB="0" distL="0" distR="0" wp14:anchorId="213456B0" wp14:editId="137E4908">
@@ -4811,10 +4923,7 @@
         <w:spacing w:after="360" w:line="360" w:lineRule="auto"/>
       </w:pPr>
       <w:r>
-        <w:t>If you have time,</w:t>
-      </w:r>
-      <w:r>
-        <w:t xml:space="preserve"> you can plot observed values versus the residual.</w:t>
+        <w:t>If you have time, you can plot observed values versus the residual.</w:t>
       </w:r>
     </w:p>
     <w:p>
@@ -4862,10 +4971,7 @@
         <w:sym w:font="Symbol" w:char="F0AE"/>
       </w:r>
       <w:r>
-        <w:t xml:space="preserve">Post Residuals and/or </w:t>
-      </w:r>
-      <w:r>
-        <w:t>Plot</w:t>
+        <w:t>Post Residuals and/or Plot</w:t>
       </w:r>
       <w:r>
         <w:sym w:font="Symbol" w:char="F0AE"/>
@@ -4877,16 +4983,7 @@
         <w:sym w:font="Symbol" w:char="F0AE"/>
       </w:r>
       <w:r>
-        <w:t>Plot</w:t>
-      </w:r>
-      <w:r>
-        <w:t xml:space="preserve"> Residuals</w:t>
-      </w:r>
-      <w:r>
-        <w:t xml:space="preserve"> Circles. These plots can be useful for determining if there is spatial bias in the residuals and can be useful to guide parameter zonation. You may need to adjust the view options (</w:t>
-      </w:r>
-      <w:r>
-        <w:t>Plot</w:t>
+        <w:t>Plot Residuals Circles. These plots can be useful for determining if there is spatial bias in the residuals and can be useful to guide parameter zonation. You may need to adjust the view options (Plot</w:t>
       </w:r>
       <w:r>
         <w:sym w:font="Symbol" w:char="F0AE"/>
@@ -10596,7 +10693,7 @@
 </file>
 
 <file path=customXml/itemProps1.xml><?xml version="1.0" encoding="utf-8"?>
-<ds:datastoreItem xmlns:ds="http://schemas.openxmlformats.org/officeDocument/2006/customXml" ds:itemID="{AD7D35F5-A7E7-7F49-B121-34AA91030540}">
+<ds:datastoreItem xmlns:ds="http://schemas.openxmlformats.org/officeDocument/2006/customXml" ds:itemID="{097A2E2F-93F0-8843-93E3-25E11871A98B}">
   <ds:schemaRefs>
     <ds:schemaRef ds:uri="http://schemas.openxmlformats.org/officeDocument/2006/bibliography"/>
   </ds:schemaRefs>

</xml_diff>

<commit_message>
Updated ex04 document and finished ex05 document.
</commit_message>
<xml_diff>
--- a/doc/ex04-ClassProjectModel.docx
+++ b/doc/ex04-ClassProjectModel.docx
@@ -163,9 +163,9 @@
           <w:noProof/>
         </w:rPr>
         <w:drawing>
-          <wp:inline distT="0" distB="0" distL="0" distR="0" wp14:anchorId="4AC2EF56" wp14:editId="06D283A7">
-            <wp:extent cx="4965192" cy="3657600"/>
-            <wp:effectExtent l="0" t="0" r="635" b="0"/>
+          <wp:inline distT="0" distB="0" distL="0" distR="0" wp14:anchorId="4AC2EF56" wp14:editId="6ED2C557">
+            <wp:extent cx="4343400" cy="3200400"/>
+            <wp:effectExtent l="0" t="0" r="0" b="0"/>
             <wp:docPr id="1" name="Picture 1"/>
             <wp:cNvGraphicFramePr>
               <a:graphicFrameLocks xmlns:a="http://schemas.openxmlformats.org/drawingml/2006/main" noChangeAspect="1"/>
@@ -186,7 +186,7 @@
                   <pic:spPr>
                     <a:xfrm>
                       <a:off x="0" y="0"/>
-                      <a:ext cx="4965192" cy="3657600"/>
+                      <a:ext cx="4343400" cy="3200400"/>
                     </a:xfrm>
                     <a:prstGeom prst="rect">
                       <a:avLst/>
@@ -208,7 +208,6 @@
         <w:spacing w:after="360" w:line="360" w:lineRule="auto"/>
       </w:pPr>
       <w:r>
-        <w:lastRenderedPageBreak/>
         <w:t>Initialize the model grid</w:t>
       </w:r>
       <w:r>
@@ -222,9 +221,9 @@
           <w:noProof/>
         </w:rPr>
         <w:drawing>
-          <wp:inline distT="0" distB="0" distL="0" distR="0" wp14:anchorId="68D87AD9" wp14:editId="7C77D8B5">
-            <wp:extent cx="5486400" cy="4935855"/>
-            <wp:effectExtent l="0" t="0" r="0" b="4445"/>
+          <wp:inline distT="0" distB="0" distL="0" distR="0" wp14:anchorId="68D87AD9" wp14:editId="40253799">
+            <wp:extent cx="4069080" cy="3657600"/>
+            <wp:effectExtent l="0" t="0" r="0" b="0"/>
             <wp:docPr id="2" name="Picture 2"/>
             <wp:cNvGraphicFramePr>
               <a:graphicFrameLocks xmlns:a="http://schemas.openxmlformats.org/drawingml/2006/main" noChangeAspect="1"/>
@@ -245,7 +244,7 @@
                   <pic:spPr>
                     <a:xfrm>
                       <a:off x="0" y="0"/>
-                      <a:ext cx="5486400" cy="4935855"/>
+                      <a:ext cx="4069080" cy="3657600"/>
                     </a:xfrm>
                     <a:prstGeom prst="rect">
                       <a:avLst/>
@@ -262,6 +261,9 @@
       </w:r>
       <w:r>
         <w:br/>
+      </w:r>
+      <w:r>
+        <w:lastRenderedPageBreak/>
         <w:t xml:space="preserve">Set the </w:t>
       </w:r>
       <w:r>
@@ -356,7 +358,36 @@
       </w:r>
       <w:proofErr w:type="spellEnd"/>
       <w:r>
-        <w:t xml:space="preserve"> to 7.811284e-5 m/s. </w:t>
+        <w:t xml:space="preserve"> to 7</w:t>
+      </w:r>
+      <w:r>
+        <w:t xml:space="preserve"> m/day</w:t>
+      </w:r>
+      <w:r>
+        <w:t xml:space="preserve">. </w:t>
+      </w:r>
+      <w:r>
+        <w:t xml:space="preserve">Set </w:t>
+      </w:r>
+      <w:proofErr w:type="spellStart"/>
+      <w:r>
+        <w:rPr>
+          <w:u w:val="single"/>
+        </w:rPr>
+        <w:t>Sy</w:t>
+      </w:r>
+      <w:proofErr w:type="spellEnd"/>
+      <w:r>
+        <w:t xml:space="preserve"> and </w:t>
+      </w:r>
+      <w:r>
+        <w:rPr>
+          <w:u w:val="single"/>
+        </w:rPr>
+        <w:t>Porosity</w:t>
+      </w:r>
+      <w:r>
+        <w:t xml:space="preserve"> to 0.2. </w:t>
       </w:r>
       <w:r>
         <w:t xml:space="preserve">Set the groundwater </w:t>
@@ -371,37 +402,16 @@
         <w:t xml:space="preserve"> rate </w:t>
       </w:r>
       <w:r>
-        <w:t xml:space="preserve">to 1.6e-9 m/s. </w:t>
-      </w:r>
-      <w:r>
-        <w:t xml:space="preserve">Set the </w:t>
-      </w:r>
-      <w:r>
-        <w:rPr>
-          <w:u w:val="single"/>
-        </w:rPr>
-        <w:t>M</w:t>
-      </w:r>
-      <w:r>
-        <w:rPr>
-          <w:u w:val="single"/>
-        </w:rPr>
-        <w:t xml:space="preserve">aximum </w:t>
-      </w:r>
-      <w:r>
-        <w:rPr>
-          <w:u w:val="single"/>
-        </w:rPr>
-        <w:t>Stress P</w:t>
-      </w:r>
-      <w:r>
-        <w:rPr>
-          <w:u w:val="single"/>
-        </w:rPr>
-        <w:t>eriods</w:t>
-      </w:r>
-      <w:r>
-        <w:t xml:space="preserve"> to 2.</w:t>
+        <w:t xml:space="preserve">to </w:t>
+      </w:r>
+      <w:r>
+        <w:t>1.3824e-04</w:t>
+      </w:r>
+      <w:r>
+        <w:t xml:space="preserve"> m/day</w:t>
+      </w:r>
+      <w:r>
+        <w:t>.</w:t>
       </w:r>
     </w:p>
     <w:p>
@@ -442,10 +452,7 @@
         <w:t>Root File Name</w:t>
       </w:r>
       <w:r>
-        <w:t xml:space="preserve"> </w:t>
-      </w:r>
-      <w:r>
-        <w:t>(Model</w:t>
+        <w:t xml:space="preserve"> (Model</w:t>
       </w:r>
       <w:r>
         <w:sym w:font="Symbol" w:char="F0AE"/>
@@ -457,13 +464,7 @@
         <w:sym w:font="Symbol" w:char="F0AE"/>
       </w:r>
       <w:r>
-        <w:t>Packages</w:t>
-      </w:r>
-      <w:r>
-        <w:t>…)</w:t>
-      </w:r>
-      <w:r>
-        <w:t xml:space="preserve"> to </w:t>
+        <w:t xml:space="preserve">Packages…) to </w:t>
       </w:r>
       <w:proofErr w:type="spellStart"/>
       <w:r>
@@ -483,54 +484,29 @@
         <w:spacing w:after="360" w:line="360" w:lineRule="auto"/>
       </w:pPr>
       <w:r>
-        <w:lastRenderedPageBreak/>
-        <w:t xml:space="preserve">Add no-flow cells to the model. </w:t>
-      </w:r>
-      <w:r>
-        <w:t xml:space="preserve">Select the </w:t>
-      </w:r>
-      <w:r>
-        <w:rPr>
-          <w:u w:val="single"/>
-        </w:rPr>
-        <w:t>No-Flow</w:t>
-      </w:r>
-      <w:r>
-        <w:t xml:space="preserve"> menu item under the </w:t>
-      </w:r>
-      <w:r>
-        <w:rPr>
-          <w:u w:val="single"/>
-        </w:rPr>
-        <w:t>BCs</w:t>
-      </w:r>
-      <w:r>
-        <w:t xml:space="preserve"> item on the menu bar</w:t>
-      </w:r>
-      <w:r>
-        <w:t xml:space="preserve"> (BCs</w:t>
+        <w:t>Set the model time and length units to days and meters, respectively, (Model</w:t>
       </w:r>
       <w:r>
         <w:sym w:font="Symbol" w:char="F0AE"/>
       </w:r>
       <w:r>
-        <w:t>No-Flow)</w:t>
-      </w:r>
-      <w:r>
-        <w:t>.</w:t>
+        <w:t>MODFLOW</w:t>
+      </w:r>
+      <w:r>
+        <w:sym w:font="Symbol" w:char="F0AE"/>
+      </w:r>
+      <w:r>
+        <w:t>Package Options…) on the Basic tab.</w:t>
       </w:r>
       <w:r>
         <w:br/>
       </w:r>
       <w:r>
-        <w:rPr>
-          <w:noProof/>
-        </w:rPr>
         <w:drawing>
-          <wp:inline distT="0" distB="0" distL="0" distR="0" wp14:anchorId="1D5AB255" wp14:editId="77AD31D1">
-            <wp:extent cx="5486400" cy="4380865"/>
-            <wp:effectExtent l="0" t="0" r="0" b="635"/>
-            <wp:docPr id="3" name="Picture 3"/>
+          <wp:inline distT="0" distB="0" distL="0" distR="0" wp14:anchorId="76C9E1AC" wp14:editId="59869FC8">
+            <wp:extent cx="2487168" cy="3200400"/>
+            <wp:effectExtent l="0" t="0" r="2540" b="0"/>
+            <wp:docPr id="8" name="Picture 8"/>
             <wp:cNvGraphicFramePr>
               <a:graphicFrameLocks xmlns:a="http://schemas.openxmlformats.org/drawingml/2006/main" noChangeAspect="1"/>
             </wp:cNvGraphicFramePr>
@@ -550,7 +526,7 @@
                   <pic:spPr>
                     <a:xfrm>
                       <a:off x="0" y="0"/>
-                      <a:ext cx="5486400" cy="4380865"/>
+                      <a:ext cx="2487168" cy="3200400"/>
                     </a:xfrm>
                     <a:prstGeom prst="rect">
                       <a:avLst/>
@@ -565,12 +541,6 @@
     </w:p>
     <w:p>
       <w:pPr>
-        <w:spacing w:after="360" w:line="360" w:lineRule="auto"/>
-        <w:ind w:left="720"/>
-      </w:pPr>
-    </w:p>
-    <w:p>
-      <w:pPr>
         <w:numPr>
           <w:ilvl w:val="0"/>
           <w:numId w:val="28"/>
@@ -578,73 +548,46 @@
         <w:spacing w:after="360" w:line="360" w:lineRule="auto"/>
       </w:pPr>
       <w:r>
-        <w:t xml:space="preserve">Add no-flow cells to the model (continued). </w:t>
+        <w:t xml:space="preserve">Add no-flow cells to the model. </w:t>
+      </w:r>
+      <w:r>
+        <w:t xml:space="preserve">Select the </w:t>
       </w:r>
       <w:r>
         <w:rPr>
           <w:u w:val="single"/>
         </w:rPr>
-        <w:t>Import</w:t>
-      </w:r>
-      <w:r>
-        <w:t xml:space="preserve"> the </w:t>
-      </w:r>
-      <w:proofErr w:type="spellStart"/>
-      <w:r>
-        <w:t>NoFlow</w:t>
-      </w:r>
-      <w:proofErr w:type="spellEnd"/>
-      <w:r>
-        <w:t xml:space="preserve"> data as a </w:t>
-      </w:r>
-      <w:proofErr w:type="spellStart"/>
+        <w:t>No-Flow</w:t>
+      </w:r>
+      <w:r>
+        <w:t xml:space="preserve"> menu item under the </w:t>
+      </w:r>
       <w:r>
         <w:rPr>
           <w:u w:val="single"/>
         </w:rPr>
-        <w:t>NoFlow</w:t>
-      </w:r>
-      <w:proofErr w:type="spellEnd"/>
-      <w:r>
-        <w:rPr>
-          <w:u w:val="single"/>
-        </w:rPr>
-        <w:t xml:space="preserve"> Matrix File</w:t>
-      </w:r>
-      <w:r>
-        <w:t xml:space="preserve"> (</w:t>
-      </w:r>
-      <w:r>
         <w:t>BCs</w:t>
       </w:r>
       <w:r>
+        <w:t xml:space="preserve"> item on the menu bar</w:t>
+      </w:r>
+      <w:r>
+        <w:t xml:space="preserve"> (BCs</w:t>
+      </w:r>
+      <w:r>
         <w:sym w:font="Symbol" w:char="F0AE"/>
       </w:r>
       <w:r>
-        <w:t>Import</w:t>
-      </w:r>
-      <w:r>
-        <w:sym w:font="Symbol" w:char="F0AE"/>
-      </w:r>
-      <w:r>
-        <w:t>No-Flow Matrix File…)</w:t>
-      </w:r>
-      <w:r>
-        <w:t xml:space="preserve">. The no flow data are in the </w:t>
+        <w:t>No-Flow)</w:t>
+      </w:r>
+      <w:r>
+        <w:t>.</w:t>
+      </w:r>
+      <w:r>
+        <w:br/>
       </w:r>
       <w:r>
         <w:lastRenderedPageBreak/>
-        <w:t>exercises\data\</w:t>
-      </w:r>
-      <w:proofErr w:type="spellStart"/>
-      <w:r>
-        <w:t>freyberg</w:t>
-      </w:r>
-      <w:proofErr w:type="spellEnd"/>
-      <w:r>
-        <w:t>\active.dat file.</w:t>
-      </w:r>
-      <w:r>
         <w:br/>
       </w:r>
       <w:r>
@@ -652,10 +595,10 @@
           <w:noProof/>
         </w:rPr>
         <w:drawing>
-          <wp:inline distT="0" distB="0" distL="0" distR="0" wp14:anchorId="62552541" wp14:editId="7783194F">
-            <wp:extent cx="5486400" cy="3914140"/>
+          <wp:inline distT="0" distB="0" distL="0" distR="0" wp14:anchorId="1D5AB255" wp14:editId="1CAC9A71">
+            <wp:extent cx="4005072" cy="3200400"/>
             <wp:effectExtent l="0" t="0" r="0" b="0"/>
-            <wp:docPr id="4" name="Picture 4"/>
+            <wp:docPr id="3" name="Picture 3"/>
             <wp:cNvGraphicFramePr>
               <a:graphicFrameLocks xmlns:a="http://schemas.openxmlformats.org/drawingml/2006/main" noChangeAspect="1"/>
             </wp:cNvGraphicFramePr>
@@ -675,7 +618,7 @@
                   <pic:spPr>
                     <a:xfrm>
                       <a:off x="0" y="0"/>
-                      <a:ext cx="5486400" cy="3914140"/>
+                      <a:ext cx="4005072" cy="3200400"/>
                     </a:xfrm>
                     <a:prstGeom prst="rect">
                       <a:avLst/>
@@ -689,9 +632,10 @@
       </w:r>
     </w:p>
     <w:p>
-      <w:r>
-        <w:br w:type="page"/>
-      </w:r>
+      <w:pPr>
+        <w:spacing w:after="360" w:line="360" w:lineRule="auto"/>
+        <w:ind w:left="720"/>
+      </w:pPr>
     </w:p>
     <w:p>
       <w:pPr>
@@ -699,53 +643,74 @@
           <w:ilvl w:val="0"/>
           <w:numId w:val="28"/>
         </w:numPr>
-        <w:spacing w:line="360" w:lineRule="auto"/>
-      </w:pPr>
-      <w:r>
-        <w:lastRenderedPageBreak/>
-        <w:t xml:space="preserve">Add </w:t>
+        <w:spacing w:after="360" w:line="360" w:lineRule="auto"/>
+      </w:pPr>
+      <w:r>
+        <w:t xml:space="preserve">Add no-flow cells to the model (continued). </w:t>
       </w:r>
       <w:r>
         <w:rPr>
           <w:u w:val="single"/>
         </w:rPr>
-        <w:t>Constant Hea</w:t>
-      </w:r>
+        <w:t>Import</w:t>
+      </w:r>
+      <w:r>
+        <w:t xml:space="preserve"> the </w:t>
+      </w:r>
+      <w:proofErr w:type="spellStart"/>
+      <w:r>
+        <w:t>NoFlow</w:t>
+      </w:r>
+      <w:proofErr w:type="spellEnd"/>
+      <w:r>
+        <w:t xml:space="preserve"> data as a </w:t>
+      </w:r>
+      <w:proofErr w:type="spellStart"/>
       <w:r>
         <w:rPr>
           <w:u w:val="single"/>
         </w:rPr>
-        <w:t>d/Conc. BCs</w:t>
-      </w:r>
-      <w:r>
-        <w:t xml:space="preserve"> to all of the active cells in the last row of the model as </w:t>
-      </w:r>
+        <w:t>NoFlow</w:t>
+      </w:r>
+      <w:proofErr w:type="spellEnd"/>
       <w:r>
         <w:rPr>
           <w:u w:val="single"/>
         </w:rPr>
-        <w:t>Single Cell</w:t>
-      </w:r>
-      <w:r>
-        <w:t>s</w:t>
-      </w:r>
-      <w:r>
-        <w:t xml:space="preserve"> (BCs</w:t>
+        <w:t xml:space="preserve"> Matrix File</w:t>
+      </w:r>
+      <w:r>
+        <w:t xml:space="preserve"> (</w:t>
+      </w:r>
+      <w:r>
+        <w:t>BCs</w:t>
       </w:r>
       <w:r>
         <w:sym w:font="Symbol" w:char="F0AE"/>
       </w:r>
       <w:r>
-        <w:t>Insert</w:t>
+        <w:t>Import</w:t>
       </w:r>
       <w:r>
         <w:sym w:font="Symbol" w:char="F0AE"/>
       </w:r>
       <w:r>
-        <w:t>Single Cell)</w:t>
-      </w:r>
-      <w:r>
-        <w:t>.</w:t>
+        <w:t>No-Flow Matrix File…)</w:t>
+      </w:r>
+      <w:r>
+        <w:t xml:space="preserve">. The no flow data are in the </w:t>
+      </w:r>
+      <w:r>
+        <w:lastRenderedPageBreak/>
+        <w:t>exercises\data\</w:t>
+      </w:r>
+      <w:proofErr w:type="spellStart"/>
+      <w:r>
+        <w:t>freyberg</w:t>
+      </w:r>
+      <w:proofErr w:type="spellEnd"/>
+      <w:r>
+        <w:t>\active.dat file.</w:t>
       </w:r>
       <w:r>
         <w:br/>
@@ -755,10 +720,10 @@
           <w:noProof/>
         </w:rPr>
         <w:drawing>
-          <wp:inline distT="0" distB="0" distL="0" distR="0" wp14:anchorId="2DCF2C07" wp14:editId="6A14EF9F">
-            <wp:extent cx="5486400" cy="4519930"/>
-            <wp:effectExtent l="0" t="0" r="0" b="1270"/>
-            <wp:docPr id="6" name="Picture 6"/>
+          <wp:inline distT="0" distB="0" distL="0" distR="0" wp14:anchorId="62552541" wp14:editId="24ADB246">
+            <wp:extent cx="4489704" cy="3200400"/>
+            <wp:effectExtent l="0" t="0" r="6350" b="0"/>
+            <wp:docPr id="4" name="Picture 4"/>
             <wp:cNvGraphicFramePr>
               <a:graphicFrameLocks xmlns:a="http://schemas.openxmlformats.org/drawingml/2006/main" noChangeAspect="1"/>
             </wp:cNvGraphicFramePr>
@@ -778,7 +743,7 @@
                   <pic:spPr>
                     <a:xfrm>
                       <a:off x="0" y="0"/>
-                      <a:ext cx="5486400" cy="4519930"/>
+                      <a:ext cx="4489704" cy="3200400"/>
                     </a:xfrm>
                     <a:prstGeom prst="rect">
                       <a:avLst/>
@@ -790,11 +755,112 @@
           </wp:inline>
         </w:drawing>
       </w:r>
+    </w:p>
+    <w:p/>
+    <w:p>
+      <w:pPr>
+        <w:numPr>
+          <w:ilvl w:val="0"/>
+          <w:numId w:val="28"/>
+        </w:numPr>
+        <w:spacing w:line="360" w:lineRule="auto"/>
+      </w:pPr>
+      <w:r>
+        <w:t xml:space="preserve">Add </w:t>
+      </w:r>
+      <w:r>
+        <w:rPr>
+          <w:u w:val="single"/>
+        </w:rPr>
+        <w:t>Constant Hea</w:t>
+      </w:r>
+      <w:r>
+        <w:rPr>
+          <w:u w:val="single"/>
+        </w:rPr>
+        <w:t>d/Conc. BCs</w:t>
+      </w:r>
+      <w:r>
+        <w:t xml:space="preserve"> to all of the active cells in the last row of the model as </w:t>
+      </w:r>
+      <w:r>
+        <w:rPr>
+          <w:u w:val="single"/>
+        </w:rPr>
+        <w:t>Single Cell</w:t>
+      </w:r>
+      <w:r>
+        <w:t>s</w:t>
+      </w:r>
+      <w:r>
+        <w:t xml:space="preserve"> (BCs</w:t>
+      </w:r>
+      <w:r>
+        <w:sym w:font="Symbol" w:char="F0AE"/>
+      </w:r>
+      <w:r>
+        <w:t>Insert</w:t>
+      </w:r>
+      <w:r>
+        <w:sym w:font="Symbol" w:char="F0AE"/>
+      </w:r>
+      <w:r>
+        <w:t>Single Cell)</w:t>
+      </w:r>
+      <w:r>
+        <w:t>.</w:t>
+      </w:r>
       <w:r>
         <w:br/>
       </w:r>
       <w:r>
+        <w:rPr>
+          <w:noProof/>
+        </w:rPr>
+        <w:drawing>
+          <wp:inline distT="0" distB="0" distL="0" distR="0" wp14:anchorId="2DCF2C07" wp14:editId="369CFD60">
+            <wp:extent cx="4489704" cy="3200400"/>
+            <wp:effectExtent l="0" t="0" r="6350" b="0"/>
+            <wp:docPr id="6" name="Picture 6"/>
+            <wp:cNvGraphicFramePr>
+              <a:graphicFrameLocks xmlns:a="http://schemas.openxmlformats.org/drawingml/2006/main" noChangeAspect="1"/>
+            </wp:cNvGraphicFramePr>
+            <a:graphic xmlns:a="http://schemas.openxmlformats.org/drawingml/2006/main">
+              <a:graphicData uri="http://schemas.openxmlformats.org/drawingml/2006/picture">
+                <pic:pic xmlns:pic="http://schemas.openxmlformats.org/drawingml/2006/picture">
+                  <pic:nvPicPr>
+                    <pic:cNvPr id="1" name=""/>
+                    <pic:cNvPicPr/>
+                  </pic:nvPicPr>
+                  <pic:blipFill>
+                    <a:blip r:embed="rId13"/>
+                    <a:stretch>
+                      <a:fillRect/>
+                    </a:stretch>
+                  </pic:blipFill>
+                  <pic:spPr>
+                    <a:xfrm>
+                      <a:off x="0" y="0"/>
+                      <a:ext cx="4489704" cy="3200400"/>
+                    </a:xfrm>
+                    <a:prstGeom prst="rect">
+                      <a:avLst/>
+                    </a:prstGeom>
+                  </pic:spPr>
+                </pic:pic>
+              </a:graphicData>
+            </a:graphic>
+          </wp:inline>
+        </w:drawing>
+      </w:r>
+      <w:r>
         <w:br/>
+      </w:r>
+      <w:r>
+        <w:br/>
+      </w:r>
+      <w:r>
+        <w:lastRenderedPageBreak/>
         <w:t>The specified</w:t>
       </w:r>
       <w:r>
@@ -1653,16 +1719,7 @@
         </w:tc>
       </w:tr>
     </w:tbl>
-    <w:p>
-      <w:pPr>
-        <w:spacing w:after="360" w:line="360" w:lineRule="auto"/>
-      </w:pPr>
-    </w:p>
-    <w:p>
-      <w:r>
-        <w:br w:type="page"/>
-      </w:r>
-    </w:p>
+    <w:p/>
     <w:p>
       <w:pPr>
         <w:pStyle w:val="ListParagraph"/>
@@ -1673,7 +1730,6 @@
         <w:spacing w:after="360" w:line="360" w:lineRule="auto"/>
       </w:pPr>
       <w:r>
-        <w:lastRenderedPageBreak/>
         <w:t xml:space="preserve">Import the bottom elevation of the model. </w:t>
       </w:r>
       <w:r>
@@ -1743,139 +1799,10 @@
           <w:noProof/>
         </w:rPr>
         <w:drawing>
-          <wp:inline distT="0" distB="0" distL="0" distR="0" wp14:anchorId="57BED30B" wp14:editId="61A69D98">
-            <wp:extent cx="5486400" cy="4674235"/>
-            <wp:effectExtent l="0" t="0" r="0" b="0"/>
+          <wp:inline distT="0" distB="0" distL="0" distR="0" wp14:anchorId="57BED30B" wp14:editId="3FB10C77">
+            <wp:extent cx="4489704" cy="3200400"/>
+            <wp:effectExtent l="0" t="0" r="6350" b="0"/>
             <wp:docPr id="5" name="Picture 5"/>
-            <wp:cNvGraphicFramePr>
-              <a:graphicFrameLocks xmlns:a="http://schemas.openxmlformats.org/drawingml/2006/main" noChangeAspect="1"/>
-            </wp:cNvGraphicFramePr>
-            <a:graphic xmlns:a="http://schemas.openxmlformats.org/drawingml/2006/main">
-              <a:graphicData uri="http://schemas.openxmlformats.org/drawingml/2006/picture">
-                <pic:pic xmlns:pic="http://schemas.openxmlformats.org/drawingml/2006/picture">
-                  <pic:nvPicPr>
-                    <pic:cNvPr id="1" name=""/>
-                    <pic:cNvPicPr/>
-                  </pic:nvPicPr>
-                  <pic:blipFill>
-                    <a:blip r:embed="rId13"/>
-                    <a:stretch>
-                      <a:fillRect/>
-                    </a:stretch>
-                  </pic:blipFill>
-                  <pic:spPr>
-                    <a:xfrm>
-                      <a:off x="0" y="0"/>
-                      <a:ext cx="5486400" cy="4674235"/>
-                    </a:xfrm>
-                    <a:prstGeom prst="rect">
-                      <a:avLst/>
-                    </a:prstGeom>
-                  </pic:spPr>
-                </pic:pic>
-              </a:graphicData>
-            </a:graphic>
-          </wp:inline>
-        </w:drawing>
-      </w:r>
-      <w:r>
-        <w:t xml:space="preserve"> </w:t>
-      </w:r>
-    </w:p>
-    <w:p>
-      <w:r>
-        <w:br w:type="page"/>
-      </w:r>
-    </w:p>
-    <w:p>
-      <w:pPr>
-        <w:numPr>
-          <w:ilvl w:val="0"/>
-          <w:numId w:val="28"/>
-        </w:numPr>
-        <w:spacing w:after="360" w:line="360" w:lineRule="auto"/>
-      </w:pPr>
-      <w:r>
-        <w:lastRenderedPageBreak/>
-        <w:t xml:space="preserve">Add the river boundary to the model. Select </w:t>
-      </w:r>
-      <w:r>
-        <w:rPr>
-          <w:u w:val="single"/>
-        </w:rPr>
-        <w:t>River</w:t>
-      </w:r>
-      <w:r>
-        <w:t xml:space="preserve"> from the </w:t>
-      </w:r>
-      <w:r>
-        <w:rPr>
-          <w:u w:val="single"/>
-        </w:rPr>
-        <w:t>BCs</w:t>
-      </w:r>
-      <w:r>
-        <w:t xml:space="preserve"> menu item. A</w:t>
-      </w:r>
-      <w:r>
-        <w:t xml:space="preserve">dd the river boundary using </w:t>
-      </w:r>
-      <w:r>
-        <w:rPr>
-          <w:u w:val="single"/>
-        </w:rPr>
-        <w:t>Insert</w:t>
-      </w:r>
-      <w:r>
-        <w:sym w:font="Symbol" w:char="F0AE"/>
-      </w:r>
-      <w:r>
-        <w:rPr>
-          <w:u w:val="single"/>
-        </w:rPr>
-        <w:t>Digitize Polyline</w:t>
-      </w:r>
-      <w:r>
-        <w:t xml:space="preserve"> (</w:t>
-      </w:r>
-      <w:r>
-        <w:t>BCs</w:t>
-      </w:r>
-      <w:r>
-        <w:sym w:font="Symbol" w:char="F0AE"/>
-      </w:r>
-      <w:r>
-        <w:t>Insert</w:t>
-      </w:r>
-      <w:r>
-        <w:sym w:font="Symbol" w:char="F0AE"/>
-      </w:r>
-      <w:r>
-        <w:t>Digitize Polyline)</w:t>
-      </w:r>
-      <w:bookmarkStart w:id="0" w:name="_GoBack"/>
-      <w:bookmarkEnd w:id="0"/>
-      <w:r>
-        <w:t>.</w:t>
-      </w:r>
-      <w:r>
-        <w:t xml:space="preserve"> Start the polyline in column 15 as close to the top of the model domain as possible. Terminate the polyline in column 15 as close to the model domain as possible.</w:t>
-      </w:r>
-      <w:r>
-        <w:br/>
-      </w:r>
-      <w:r>
-        <w:br/>
-      </w:r>
-      <w:r>
-        <w:rPr>
-          <w:noProof/>
-        </w:rPr>
-        <w:drawing>
-          <wp:inline distT="0" distB="0" distL="0" distR="0" wp14:anchorId="60C1BE04" wp14:editId="6EAFCDB6">
-            <wp:extent cx="5486400" cy="4117975"/>
-            <wp:effectExtent l="0" t="0" r="0" b="0"/>
-            <wp:docPr id="7" name="Picture 7"/>
             <wp:cNvGraphicFramePr>
               <a:graphicFrameLocks xmlns:a="http://schemas.openxmlformats.org/drawingml/2006/main" noChangeAspect="1"/>
             </wp:cNvGraphicFramePr>
@@ -1895,7 +1822,7 @@
                   <pic:spPr>
                     <a:xfrm>
                       <a:off x="0" y="0"/>
-                      <a:ext cx="5486400" cy="4117975"/>
+                      <a:ext cx="4489704" cy="3200400"/>
                     </a:xfrm>
                     <a:prstGeom prst="rect">
                       <a:avLst/>
@@ -1907,6 +1834,14 @@
           </wp:inline>
         </w:drawing>
       </w:r>
+      <w:r>
+        <w:t xml:space="preserve"> </w:t>
+      </w:r>
+    </w:p>
+    <w:p>
+      <w:r>
+        <w:br w:type="page"/>
+      </w:r>
     </w:p>
     <w:p>
       <w:pPr>
@@ -1917,67 +1852,73 @@
         <w:spacing w:after="360" w:line="360" w:lineRule="auto"/>
       </w:pPr>
       <w:r>
-        <w:t>Add the river boundary to the model (continued). In the first dialog box that appears (</w:t>
+        <w:lastRenderedPageBreak/>
+        <w:t xml:space="preserve">Add the river boundary to the model. Select </w:t>
       </w:r>
       <w:r>
         <w:rPr>
           <w:u w:val="single"/>
         </w:rPr>
-        <w:t>River Values at Start of Line</w:t>
-      </w:r>
-      <w:r>
-        <w:t xml:space="preserve">) enter </w:t>
+        <w:t>River</w:t>
+      </w:r>
+      <w:r>
+        <w:t xml:space="preserve"> from the </w:t>
       </w:r>
       <w:r>
         <w:rPr>
           <w:u w:val="single"/>
         </w:rPr>
-        <w:t>Stage of River</w:t>
-      </w:r>
-      <w:r>
-        <w:t xml:space="preserve">=20.215 m, </w:t>
+        <w:t>BCs</w:t>
+      </w:r>
+      <w:r>
+        <w:t xml:space="preserve"> menu item. A</w:t>
+      </w:r>
+      <w:r>
+        <w:t xml:space="preserve">dd the river boundary using </w:t>
       </w:r>
       <w:r>
         <w:rPr>
           <w:u w:val="single"/>
         </w:rPr>
-        <w:t>River Bottom Elevation</w:t>
-      </w:r>
-      <w:r>
-        <w:t xml:space="preserve">=20.125 m, </w:t>
+        <w:t>Insert</w:t>
+      </w:r>
+      <w:r>
+        <w:sym w:font="Symbol" w:char="F0AE"/>
       </w:r>
       <w:r>
         <w:rPr>
           <w:u w:val="single"/>
         </w:rPr>
-        <w:t>Length of River</w:t>
-      </w:r>
-      <w:r>
-        <w:t xml:space="preserve">=250 m, and </w:t>
-      </w:r>
-      <w:r>
-        <w:rPr>
-          <w:u w:val="single"/>
-        </w:rPr>
-        <w:t>Hydraulic Conductivity</w:t>
-      </w:r>
-      <w:r>
-        <w:t xml:space="preserve">=0.0002 m/s. Press </w:t>
-      </w:r>
-      <w:r>
-        <w:rPr>
-          <w:u w:val="single"/>
-        </w:rPr>
-        <w:t>OK</w:t>
+        <w:t>Digitize Polyline</w:t>
+      </w:r>
+      <w:r>
+        <w:t xml:space="preserve"> (</w:t>
+      </w:r>
+      <w:r>
+        <w:t>BCs</w:t>
+      </w:r>
+      <w:r>
+        <w:sym w:font="Symbol" w:char="F0AE"/>
+      </w:r>
+      <w:r>
+        <w:t>Insert</w:t>
+      </w:r>
+      <w:r>
+        <w:sym w:font="Symbol" w:char="F0AE"/>
+      </w:r>
+      <w:r>
+        <w:t>Digitize Polyline)</w:t>
       </w:r>
       <w:r>
         <w:t>.</w:t>
       </w:r>
       <w:r>
+        <w:t xml:space="preserve"> Start the polyline in column 15 as close to the top of the model domain as possible. Terminate the polyline in column 15 as close to the model domain as possible.</w:t>
+      </w:r>
+      <w:r>
         <w:br/>
       </w:r>
       <w:r>
-        <w:lastRenderedPageBreak/>
         <w:br/>
       </w:r>
       <w:r>
@@ -1985,10 +1926,10 @@
           <w:noProof/>
         </w:rPr>
         <w:drawing>
-          <wp:inline distT="0" distB="0" distL="0" distR="0" wp14:anchorId="7D0DB375" wp14:editId="5C507CF5">
-            <wp:extent cx="4297680" cy="3657600"/>
-            <wp:effectExtent l="0" t="0" r="0" b="0"/>
-            <wp:docPr id="34" name="Picture 34"/>
+          <wp:inline distT="0" distB="0" distL="0" distR="0" wp14:anchorId="60C1BE04" wp14:editId="0637FABD">
+            <wp:extent cx="4489704" cy="3200400"/>
+            <wp:effectExtent l="0" t="0" r="6350" b="0"/>
+            <wp:docPr id="7" name="Picture 7"/>
             <wp:cNvGraphicFramePr>
               <a:graphicFrameLocks xmlns:a="http://schemas.openxmlformats.org/drawingml/2006/main" noChangeAspect="1"/>
             </wp:cNvGraphicFramePr>
@@ -2008,7 +1949,7 @@
                   <pic:spPr>
                     <a:xfrm>
                       <a:off x="0" y="0"/>
-                      <a:ext cx="4297680" cy="3657600"/>
+                      <a:ext cx="4489704" cy="3200400"/>
                     </a:xfrm>
                     <a:prstGeom prst="rect">
                       <a:avLst/>
@@ -2030,25 +1971,13 @@
         <w:spacing w:after="360" w:line="360" w:lineRule="auto"/>
       </w:pPr>
       <w:r>
-        <w:t>Add the river boundary to the model (continued). In the second dialog box that appears (</w:t>
+        <w:t>Add the river boundary to the model (continued). In the first dialog box that appears (</w:t>
       </w:r>
       <w:r>
         <w:rPr>
           <w:u w:val="single"/>
         </w:rPr>
-        <w:t xml:space="preserve">River Values at </w:t>
-      </w:r>
-      <w:r>
-        <w:rPr>
-          <w:u w:val="single"/>
-        </w:rPr>
-        <w:t>End</w:t>
-      </w:r>
-      <w:r>
-        <w:rPr>
-          <w:u w:val="single"/>
-        </w:rPr>
-        <w:t xml:space="preserve"> of Line</w:t>
+        <w:t>River Values at Start of Line</w:t>
       </w:r>
       <w:r>
         <w:t xml:space="preserve">) enter </w:t>
@@ -2060,7 +1989,7 @@
         <w:t>Stage of River</w:t>
       </w:r>
       <w:r>
-        <w:t xml:space="preserve">=11.135 m, </w:t>
+        <w:t xml:space="preserve">=20.215 m, </w:t>
       </w:r>
       <w:r>
         <w:rPr>
@@ -2069,7 +1998,34 @@
         <w:t>River Bottom Elevation</w:t>
       </w:r>
       <w:r>
-        <w:t xml:space="preserve">=10.125 m, </w:t>
+        <w:t xml:space="preserve">=20.125 m, </w:t>
+      </w:r>
+      <w:r>
+        <w:rPr>
+          <w:u w:val="single"/>
+        </w:rPr>
+        <w:t>Width</w:t>
+      </w:r>
+      <w:r>
+        <w:rPr>
+          <w:u w:val="single"/>
+        </w:rPr>
+        <w:t xml:space="preserve"> of River</w:t>
+      </w:r>
+      <w:r>
+        <w:t>=1</w:t>
+      </w:r>
+      <w:r>
+        <w:t xml:space="preserve"> m</w:t>
+      </w:r>
+      <w:r>
+        <w:t>,</w:t>
+      </w:r>
+      <w:r>
+        <w:rPr>
+          <w:u w:val="single"/>
+        </w:rPr>
+        <w:t xml:space="preserve"> </w:t>
       </w:r>
       <w:r>
         <w:rPr>
@@ -2078,7 +2034,22 @@
         <w:t>Length of River</w:t>
       </w:r>
       <w:r>
-        <w:t xml:space="preserve">=250 m, and </w:t>
+        <w:t>=250 m</w:t>
+      </w:r>
+      <w:r>
+        <w:t xml:space="preserve">, </w:t>
+      </w:r>
+      <w:r>
+        <w:rPr>
+          <w:u w:val="single"/>
+        </w:rPr>
+        <w:t>Thickness of River Bed</w:t>
+      </w:r>
+      <w:r>
+        <w:t>=1 m</w:t>
+      </w:r>
+      <w:r>
+        <w:t xml:space="preserve">, and </w:t>
       </w:r>
       <w:r>
         <w:rPr>
@@ -2087,7 +2058,19 @@
         <w:t>Hydraulic Conductivity</w:t>
       </w:r>
       <w:r>
-        <w:t xml:space="preserve">=0.0002 m/s. Press </w:t>
+        <w:t>=</w:t>
+      </w:r>
+      <w:r>
+        <w:t>17.28</w:t>
+      </w:r>
+      <w:r>
+        <w:t xml:space="preserve"> m/</w:t>
+      </w:r>
+      <w:r>
+        <w:t>day</w:t>
+      </w:r>
+      <w:r>
+        <w:t xml:space="preserve">. Press </w:t>
       </w:r>
       <w:r>
         <w:rPr>
@@ -2110,10 +2093,10 @@
           <w:noProof/>
         </w:rPr>
         <w:drawing>
-          <wp:inline distT="0" distB="0" distL="0" distR="0" wp14:anchorId="0A0EB9A2" wp14:editId="16D69FEB">
-            <wp:extent cx="4297680" cy="3657600"/>
+          <wp:inline distT="0" distB="0" distL="0" distR="0" wp14:anchorId="7D0DB375" wp14:editId="03D2E5BB">
+            <wp:extent cx="3218688" cy="2743200"/>
             <wp:effectExtent l="0" t="0" r="0" b="0"/>
-            <wp:docPr id="35" name="Picture 35"/>
+            <wp:docPr id="34" name="Picture 34"/>
             <wp:cNvGraphicFramePr>
               <a:graphicFrameLocks xmlns:a="http://schemas.openxmlformats.org/drawingml/2006/main" noChangeAspect="1"/>
             </wp:cNvGraphicFramePr>
@@ -2133,7 +2116,7 @@
                   <pic:spPr>
                     <a:xfrm>
                       <a:off x="0" y="0"/>
-                      <a:ext cx="4297680" cy="3657600"/>
+                      <a:ext cx="3218688" cy="2743200"/>
                     </a:xfrm>
                     <a:prstGeom prst="rect">
                       <a:avLst/>
@@ -2147,11 +2130,6 @@
       </w:r>
     </w:p>
     <w:p>
-      <w:r>
-        <w:br w:type="page"/>
-      </w:r>
-    </w:p>
-    <w:p>
       <w:pPr>
         <w:numPr>
           <w:ilvl w:val="0"/>
@@ -2160,24 +2138,125 @@
         <w:spacing w:after="360" w:line="360" w:lineRule="auto"/>
       </w:pPr>
       <w:r>
-        <w:lastRenderedPageBreak/>
-        <w:t>A</w:t>
-      </w:r>
-      <w:r>
-        <w:t xml:space="preserve">dd the pumping wells in stress period 2. </w:t>
-      </w:r>
-      <w:r>
-        <w:t xml:space="preserve">Use the Analytical Element Well button on the Menu bar. </w:t>
+        <w:t>Add the river boundary to the model (continued). In the second dialog box that appears (</w:t>
+      </w:r>
+      <w:r>
+        <w:rPr>
+          <w:u w:val="single"/>
+        </w:rPr>
+        <w:t xml:space="preserve">River Values at </w:t>
+      </w:r>
+      <w:r>
+        <w:rPr>
+          <w:u w:val="single"/>
+        </w:rPr>
+        <w:t>End</w:t>
+      </w:r>
+      <w:r>
+        <w:rPr>
+          <w:u w:val="single"/>
+        </w:rPr>
+        <w:t xml:space="preserve"> of Line</w:t>
+      </w:r>
+      <w:r>
+        <w:t xml:space="preserve">) enter </w:t>
+      </w:r>
+      <w:r>
+        <w:rPr>
+          <w:u w:val="single"/>
+        </w:rPr>
+        <w:t>Stage of River</w:t>
+      </w:r>
+      <w:r>
+        <w:t xml:space="preserve">=11.135 m, </w:t>
+      </w:r>
+      <w:r>
+        <w:rPr>
+          <w:u w:val="single"/>
+        </w:rPr>
+        <w:t>River Bottom Elevation</w:t>
+      </w:r>
+      <w:r>
+        <w:t xml:space="preserve">=10.125 m, </w:t>
+      </w:r>
+      <w:r>
+        <w:rPr>
+          <w:u w:val="single"/>
+        </w:rPr>
+        <w:t>Width</w:t>
+      </w:r>
+      <w:r>
+        <w:rPr>
+          <w:u w:val="single"/>
+        </w:rPr>
+        <w:t xml:space="preserve"> of River</w:t>
+      </w:r>
+      <w:r>
+        <w:t>=1 m</w:t>
+      </w:r>
+      <w:r>
+        <w:t xml:space="preserve">, </w:t>
+      </w:r>
+      <w:r>
+        <w:rPr>
+          <w:u w:val="single"/>
+        </w:rPr>
+        <w:t>Length of River</w:t>
+      </w:r>
+      <w:r>
+        <w:t xml:space="preserve">=250 m, </w:t>
+      </w:r>
+      <w:r>
+        <w:rPr>
+          <w:u w:val="single"/>
+        </w:rPr>
+        <w:t>Thickness of River Bed</w:t>
+      </w:r>
+      <w:r>
+        <w:t xml:space="preserve">=1 m, </w:t>
+      </w:r>
+      <w:r>
+        <w:t xml:space="preserve">and </w:t>
+      </w:r>
+      <w:r>
+        <w:rPr>
+          <w:u w:val="single"/>
+        </w:rPr>
+        <w:t>Hydraulic Conductivity</w:t>
+      </w:r>
+      <w:r>
+        <w:t>=</w:t>
+      </w:r>
+      <w:r>
+        <w:t>17.28 m/day</w:t>
+      </w:r>
+      <w:r>
+        <w:t xml:space="preserve">. Press </w:t>
+      </w:r>
+      <w:r>
+        <w:rPr>
+          <w:u w:val="single"/>
+        </w:rPr>
+        <w:t>OK</w:t>
+      </w:r>
+      <w:r>
+        <w:t>.</w:t>
+      </w:r>
+      <w:r>
+        <w:br/>
+      </w:r>
+      <w:r>
+        <w:br/>
       </w:r>
       <w:r>
         <w:rPr>
           <w:noProof/>
         </w:rPr>
         <w:drawing>
-          <wp:inline distT="0" distB="0" distL="0" distR="0" wp14:anchorId="17BFD004" wp14:editId="349BEBC4">
-            <wp:extent cx="317500" cy="279400"/>
+          <wp:inline distT="0" distB="0" distL="0" distR="0" wp14:anchorId="0A0EB9A2" wp14:editId="4CC3DC53">
+            <wp:extent cx="3218688" cy="2743200"/>
             <wp:effectExtent l="0" t="0" r="0" b="0"/>
-            <wp:docPr id="36" name="Picture 36"/>
+            <wp:docPr id="35" name="Picture 35"/>
             <wp:cNvGraphicFramePr>
               <a:graphicFrameLocks xmlns:a="http://schemas.openxmlformats.org/drawingml/2006/main" noChangeAspect="1"/>
             </wp:cNvGraphicFramePr>
@@ -2197,7 +2276,7 @@
                   <pic:spPr>
                     <a:xfrm>
                       <a:off x="0" y="0"/>
-                      <a:ext cx="317500" cy="279400"/>
+                      <a:ext cx="3218688" cy="2743200"/>
                     </a:xfrm>
                     <a:prstGeom prst="rect">
                       <a:avLst/>
@@ -2209,8 +2288,65 @@
           </wp:inline>
         </w:drawing>
       </w:r>
-      <w:r>
-        <w:t xml:space="preserve"> The specified pumping rates in stress period 2 are listed below.</w:t>
+    </w:p>
+    <w:p/>
+    <w:p>
+      <w:pPr>
+        <w:numPr>
+          <w:ilvl w:val="0"/>
+          <w:numId w:val="28"/>
+        </w:numPr>
+        <w:spacing w:after="360" w:line="360" w:lineRule="auto"/>
+      </w:pPr>
+      <w:r>
+        <w:lastRenderedPageBreak/>
+        <w:t xml:space="preserve">Add observation wells. Use the Analytical Element Target button on the Menu bar. </w:t>
+      </w:r>
+      <w:r>
+        <w:rPr>
+          <w:noProof/>
+        </w:rPr>
+        <w:drawing>
+          <wp:inline distT="0" distB="0" distL="0" distR="0" wp14:anchorId="279D3626" wp14:editId="5533278B">
+            <wp:extent cx="330200" cy="279400"/>
+            <wp:effectExtent l="0" t="0" r="0" b="0"/>
+            <wp:docPr id="39" name="Picture 39"/>
+            <wp:cNvGraphicFramePr>
+              <a:graphicFrameLocks xmlns:a="http://schemas.openxmlformats.org/drawingml/2006/main" noChangeAspect="1"/>
+            </wp:cNvGraphicFramePr>
+            <a:graphic xmlns:a="http://schemas.openxmlformats.org/drawingml/2006/main">
+              <a:graphicData uri="http://schemas.openxmlformats.org/drawingml/2006/picture">
+                <pic:pic xmlns:pic="http://schemas.openxmlformats.org/drawingml/2006/picture">
+                  <pic:nvPicPr>
+                    <pic:cNvPr id="1" name=""/>
+                    <pic:cNvPicPr/>
+                  </pic:nvPicPr>
+                  <pic:blipFill>
+                    <a:blip r:embed="rId18"/>
+                    <a:stretch>
+                      <a:fillRect/>
+                    </a:stretch>
+                  </pic:blipFill>
+                  <pic:spPr>
+                    <a:xfrm>
+                      <a:off x="0" y="0"/>
+                      <a:ext cx="330200" cy="279400"/>
+                    </a:xfrm>
+                    <a:prstGeom prst="rect">
+                      <a:avLst/>
+                    </a:prstGeom>
+                  </pic:spPr>
+                </pic:pic>
+              </a:graphicData>
+            </a:graphic>
+          </wp:inline>
+        </w:drawing>
+      </w:r>
+      <w:r>
+        <w:t xml:space="preserve"> Target locations and pre-development heads at the observation wells are listed below.</w:t>
+      </w:r>
+      <w:r>
+        <w:t xml:space="preserve"> Specification of observation data</w:t>
       </w:r>
       <w:r>
         <w:br/>
@@ -2320,7 +2456,7 @@
               <w:rPr>
                 <w:b/>
               </w:rPr>
-              <w:t>Rate</w:t>
+              <w:t>Head</w:t>
             </w:r>
           </w:p>
         </w:tc>
@@ -2413,7 +2549,7 @@
               <w:rPr>
                 <w:b/>
               </w:rPr>
-              <w:t>Rate</w:t>
+              <w:t>Head</w:t>
             </w:r>
           </w:p>
         </w:tc>
@@ -2440,6 +2576,55 @@
         <w:tc>
           <w:tcPr>
             <w:tcW w:w="1152" w:type="dxa"/>
+          </w:tcPr>
+          <w:p>
+            <w:pPr>
+              <w:jc w:val="center"/>
+            </w:pPr>
+            <w:r>
+              <w:t xml:space="preserve"> 4</w:t>
+            </w:r>
+          </w:p>
+        </w:tc>
+        <w:tc>
+          <w:tcPr>
+            <w:tcW w:w="1152" w:type="dxa"/>
+          </w:tcPr>
+          <w:p>
+            <w:pPr>
+              <w:jc w:val="center"/>
+            </w:pPr>
+            <w:r>
+              <w:t>11</w:t>
+            </w:r>
+          </w:p>
+        </w:tc>
+        <w:tc>
+          <w:tcPr>
+            <w:tcW w:w="1152" w:type="dxa"/>
+          </w:tcPr>
+          <w:p>
+            <w:pPr>
+              <w:jc w:val="center"/>
+            </w:pPr>
+            <w:r>
+              <w:t>22.4614</w:t>
+            </w:r>
+          </w:p>
+        </w:tc>
+        <w:tc>
+          <w:tcPr>
+            <w:tcW w:w="250" w:type="dxa"/>
+          </w:tcPr>
+          <w:p>
+            <w:pPr>
+              <w:jc w:val="center"/>
+            </w:pPr>
+          </w:p>
+        </w:tc>
+        <w:tc>
+          <w:tcPr>
+            <w:tcW w:w="1152" w:type="dxa"/>
             <w:vAlign w:val="center"/>
           </w:tcPr>
           <w:p>
@@ -2447,58 +2632,6 @@
               <w:jc w:val="center"/>
             </w:pPr>
             <w:r>
-              <w:t>9</w:t>
-            </w:r>
-          </w:p>
-        </w:tc>
-        <w:tc>
-          <w:tcPr>
-            <w:tcW w:w="1152" w:type="dxa"/>
-            <w:vAlign w:val="center"/>
-          </w:tcPr>
-          <w:p>
-            <w:pPr>
-              <w:jc w:val="center"/>
-            </w:pPr>
-            <w:r>
-              <w:t>16</w:t>
-            </w:r>
-          </w:p>
-        </w:tc>
-        <w:tc>
-          <w:tcPr>
-            <w:tcW w:w="1152" w:type="dxa"/>
-            <w:vAlign w:val="center"/>
-          </w:tcPr>
-          <w:p>
-            <w:pPr>
-              <w:jc w:val="center"/>
-            </w:pPr>
-            <w:r>
-              <w:t>-8.2e-3</w:t>
-            </w:r>
-          </w:p>
-        </w:tc>
-        <w:tc>
-          <w:tcPr>
-            <w:tcW w:w="250" w:type="dxa"/>
-          </w:tcPr>
-          <w:p>
-            <w:pPr>
-              <w:jc w:val="center"/>
-            </w:pPr>
-          </w:p>
-        </w:tc>
-        <w:tc>
-          <w:tcPr>
-            <w:tcW w:w="1152" w:type="dxa"/>
-            <w:vAlign w:val="center"/>
-          </w:tcPr>
-          <w:p>
-            <w:pPr>
-              <w:jc w:val="center"/>
-            </w:pPr>
-            <w:r>
               <w:t>1</w:t>
             </w:r>
           </w:p>
@@ -2506,7 +2639,6 @@
         <w:tc>
           <w:tcPr>
             <w:tcW w:w="1152" w:type="dxa"/>
-            <w:vAlign w:val="center"/>
           </w:tcPr>
           <w:p>
             <w:pPr>
@@ -2520,28 +2652,26 @@
         <w:tc>
           <w:tcPr>
             <w:tcW w:w="1152" w:type="dxa"/>
-            <w:vAlign w:val="center"/>
-          </w:tcPr>
-          <w:p>
-            <w:pPr>
-              <w:jc w:val="center"/>
-            </w:pPr>
-            <w:r>
-              <w:t>10</w:t>
-            </w:r>
-          </w:p>
-        </w:tc>
-        <w:tc>
-          <w:tcPr>
-            <w:tcW w:w="1152" w:type="dxa"/>
-            <w:vAlign w:val="center"/>
-          </w:tcPr>
-          <w:p>
-            <w:pPr>
-              <w:jc w:val="center"/>
-            </w:pPr>
-            <w:r>
-              <w:t>-0.83e-3</w:t>
+          </w:tcPr>
+          <w:p>
+            <w:pPr>
+              <w:jc w:val="center"/>
+            </w:pPr>
+            <w:r>
+              <w:t xml:space="preserve"> 6</w:t>
+            </w:r>
+          </w:p>
+        </w:tc>
+        <w:tc>
+          <w:tcPr>
+            <w:tcW w:w="1152" w:type="dxa"/>
+          </w:tcPr>
+          <w:p>
+            <w:pPr>
+              <w:jc w:val="center"/>
+            </w:pPr>
+            <w:r>
+              <w:t>24.4067</w:t>
             </w:r>
           </w:p>
         </w:tc>
@@ -2568,6 +2698,55 @@
         <w:tc>
           <w:tcPr>
             <w:tcW w:w="1152" w:type="dxa"/>
+          </w:tcPr>
+          <w:p>
+            <w:pPr>
+              <w:jc w:val="center"/>
+            </w:pPr>
+            <w:r>
+              <w:t xml:space="preserve"> 4</w:t>
+            </w:r>
+          </w:p>
+        </w:tc>
+        <w:tc>
+          <w:tcPr>
+            <w:tcW w:w="1152" w:type="dxa"/>
+          </w:tcPr>
+          <w:p>
+            <w:pPr>
+              <w:jc w:val="center"/>
+            </w:pPr>
+            <w:r>
+              <w:t>17</w:t>
+            </w:r>
+          </w:p>
+        </w:tc>
+        <w:tc>
+          <w:tcPr>
+            <w:tcW w:w="1152" w:type="dxa"/>
+          </w:tcPr>
+          <w:p>
+            <w:pPr>
+              <w:jc w:val="center"/>
+            </w:pPr>
+            <w:r>
+              <w:t>19.9037</w:t>
+            </w:r>
+          </w:p>
+        </w:tc>
+        <w:tc>
+          <w:tcPr>
+            <w:tcW w:w="250" w:type="dxa"/>
+          </w:tcPr>
+          <w:p>
+            <w:pPr>
+              <w:jc w:val="center"/>
+            </w:pPr>
+          </w:p>
+        </w:tc>
+        <w:tc>
+          <w:tcPr>
+            <w:tcW w:w="1152" w:type="dxa"/>
             <w:vAlign w:val="center"/>
           </w:tcPr>
           <w:p>
@@ -2575,58 +2754,6 @@
               <w:jc w:val="center"/>
             </w:pPr>
             <w:r>
-              <w:t>11</w:t>
-            </w:r>
-          </w:p>
-        </w:tc>
-        <w:tc>
-          <w:tcPr>
-            <w:tcW w:w="1152" w:type="dxa"/>
-            <w:vAlign w:val="center"/>
-          </w:tcPr>
-          <w:p>
-            <w:pPr>
-              <w:jc w:val="center"/>
-            </w:pPr>
-            <w:r>
-              <w:t>13</w:t>
-            </w:r>
-          </w:p>
-        </w:tc>
-        <w:tc>
-          <w:tcPr>
-            <w:tcW w:w="1152" w:type="dxa"/>
-            <w:vAlign w:val="center"/>
-          </w:tcPr>
-          <w:p>
-            <w:pPr>
-              <w:jc w:val="center"/>
-            </w:pPr>
-            <w:r>
-              <w:t>-4.1e-3</w:t>
-            </w:r>
-          </w:p>
-        </w:tc>
-        <w:tc>
-          <w:tcPr>
-            <w:tcW w:w="250" w:type="dxa"/>
-          </w:tcPr>
-          <w:p>
-            <w:pPr>
-              <w:jc w:val="center"/>
-            </w:pPr>
-          </w:p>
-        </w:tc>
-        <w:tc>
-          <w:tcPr>
-            <w:tcW w:w="1152" w:type="dxa"/>
-            <w:vAlign w:val="center"/>
-          </w:tcPr>
-          <w:p>
-            <w:pPr>
-              <w:jc w:val="center"/>
-            </w:pPr>
-            <w:r>
               <w:t>1</w:t>
             </w:r>
           </w:p>
@@ -2634,42 +2761,39 @@
         <w:tc>
           <w:tcPr>
             <w:tcW w:w="1152" w:type="dxa"/>
-            <w:vAlign w:val="center"/>
-          </w:tcPr>
-          <w:p>
-            <w:pPr>
-              <w:jc w:val="center"/>
-            </w:pPr>
-            <w:r>
-              <w:t>29</w:t>
-            </w:r>
-          </w:p>
-        </w:tc>
-        <w:tc>
-          <w:tcPr>
-            <w:tcW w:w="1152" w:type="dxa"/>
-            <w:vAlign w:val="center"/>
-          </w:tcPr>
-          <w:p>
-            <w:pPr>
-              <w:jc w:val="center"/>
-            </w:pPr>
-            <w:r>
-              <w:t>6</w:t>
-            </w:r>
-          </w:p>
-        </w:tc>
-        <w:tc>
-          <w:tcPr>
-            <w:tcW w:w="1152" w:type="dxa"/>
-            <w:vAlign w:val="center"/>
-          </w:tcPr>
-          <w:p>
-            <w:pPr>
-              <w:jc w:val="center"/>
-            </w:pPr>
-            <w:r>
-              <w:t>-0.72e-3</w:t>
+          </w:tcPr>
+          <w:p>
+            <w:pPr>
+              <w:jc w:val="center"/>
+            </w:pPr>
+            <w:r>
+              <w:t>28</w:t>
+            </w:r>
+          </w:p>
+        </w:tc>
+        <w:tc>
+          <w:tcPr>
+            <w:tcW w:w="1152" w:type="dxa"/>
+          </w:tcPr>
+          <w:p>
+            <w:pPr>
+              <w:jc w:val="center"/>
+            </w:pPr>
+            <w:r>
+              <w:t xml:space="preserve"> 8</w:t>
+            </w:r>
+          </w:p>
+        </w:tc>
+        <w:tc>
+          <w:tcPr>
+            <w:tcW w:w="1152" w:type="dxa"/>
+          </w:tcPr>
+          <w:p>
+            <w:pPr>
+              <w:jc w:val="center"/>
+            </w:pPr>
+            <w:r>
+              <w:t>22.9664</w:t>
             </w:r>
           </w:p>
         </w:tc>
@@ -2696,6 +2820,55 @@
         <w:tc>
           <w:tcPr>
             <w:tcW w:w="1152" w:type="dxa"/>
+          </w:tcPr>
+          <w:p>
+            <w:pPr>
+              <w:jc w:val="center"/>
+            </w:pPr>
+            <w:r>
+              <w:t xml:space="preserve"> 5</w:t>
+            </w:r>
+          </w:p>
+        </w:tc>
+        <w:tc>
+          <w:tcPr>
+            <w:tcW w:w="1152" w:type="dxa"/>
+          </w:tcPr>
+          <w:p>
+            <w:pPr>
+              <w:jc w:val="center"/>
+            </w:pPr>
+            <w:r>
+              <w:t>10</w:t>
+            </w:r>
+          </w:p>
+        </w:tc>
+        <w:tc>
+          <w:tcPr>
+            <w:tcW w:w="1152" w:type="dxa"/>
+          </w:tcPr>
+          <w:p>
+            <w:pPr>
+              <w:jc w:val="center"/>
+            </w:pPr>
+            <w:r>
+              <w:t>22.9966</w:t>
+            </w:r>
+          </w:p>
+        </w:tc>
+        <w:tc>
+          <w:tcPr>
+            <w:tcW w:w="250" w:type="dxa"/>
+          </w:tcPr>
+          <w:p>
+            <w:pPr>
+              <w:jc w:val="center"/>
+            </w:pPr>
+          </w:p>
+        </w:tc>
+        <w:tc>
+          <w:tcPr>
+            <w:tcW w:w="1152" w:type="dxa"/>
             <w:vAlign w:val="center"/>
           </w:tcPr>
           <w:p>
@@ -2703,10 +2876,55 @@
               <w:jc w:val="center"/>
             </w:pPr>
             <w:r>
-              <w:t>20</w:t>
-            </w:r>
-          </w:p>
-        </w:tc>
+              <w:t>1</w:t>
+            </w:r>
+          </w:p>
+        </w:tc>
+        <w:tc>
+          <w:tcPr>
+            <w:tcW w:w="1152" w:type="dxa"/>
+          </w:tcPr>
+          <w:p>
+            <w:pPr>
+              <w:jc w:val="center"/>
+            </w:pPr>
+            <w:r>
+              <w:t>31</w:t>
+            </w:r>
+          </w:p>
+        </w:tc>
+        <w:tc>
+          <w:tcPr>
+            <w:tcW w:w="1152" w:type="dxa"/>
+          </w:tcPr>
+          <w:p>
+            <w:pPr>
+              <w:jc w:val="center"/>
+            </w:pPr>
+            <w:r>
+              <w:t>17</w:t>
+            </w:r>
+          </w:p>
+        </w:tc>
+        <w:tc>
+          <w:tcPr>
+            <w:tcW w:w="1152" w:type="dxa"/>
+          </w:tcPr>
+          <w:p>
+            <w:pPr>
+              <w:jc w:val="center"/>
+            </w:pPr>
+            <w:r>
+              <w:t>15.1956</w:t>
+            </w:r>
+          </w:p>
+        </w:tc>
+      </w:tr>
+      <w:tr>
+        <w:trPr>
+          <w:trHeight w:val="288"/>
+          <w:jc w:val="center"/>
+        </w:trPr>
         <w:tc>
           <w:tcPr>
             <w:tcW w:w="1152" w:type="dxa"/>
@@ -2717,6 +2935,583 @@
               <w:jc w:val="center"/>
             </w:pPr>
             <w:r>
+              <w:t>1</w:t>
+            </w:r>
+          </w:p>
+        </w:tc>
+        <w:tc>
+          <w:tcPr>
+            <w:tcW w:w="1152" w:type="dxa"/>
+          </w:tcPr>
+          <w:p>
+            <w:pPr>
+              <w:jc w:val="center"/>
+            </w:pPr>
+            <w:r>
+              <w:t>11</w:t>
+            </w:r>
+          </w:p>
+        </w:tc>
+        <w:tc>
+          <w:tcPr>
+            <w:tcW w:w="1152" w:type="dxa"/>
+          </w:tcPr>
+          <w:p>
+            <w:pPr>
+              <w:jc w:val="center"/>
+            </w:pPr>
+            <w:r>
+              <w:t xml:space="preserve"> 3</w:t>
+            </w:r>
+          </w:p>
+        </w:tc>
+        <w:tc>
+          <w:tcPr>
+            <w:tcW w:w="1152" w:type="dxa"/>
+          </w:tcPr>
+          <w:p>
+            <w:pPr>
+              <w:jc w:val="center"/>
+            </w:pPr>
+            <w:r>
+              <w:t>29.1572</w:t>
+            </w:r>
+          </w:p>
+        </w:tc>
+        <w:tc>
+          <w:tcPr>
+            <w:tcW w:w="250" w:type="dxa"/>
+          </w:tcPr>
+          <w:p>
+            <w:pPr>
+              <w:jc w:val="center"/>
+            </w:pPr>
+          </w:p>
+        </w:tc>
+        <w:tc>
+          <w:tcPr>
+            <w:tcW w:w="1152" w:type="dxa"/>
+            <w:vAlign w:val="center"/>
+          </w:tcPr>
+          <w:p>
+            <w:pPr>
+              <w:jc w:val="center"/>
+            </w:pPr>
+            <w:r>
+              <w:t>1</w:t>
+            </w:r>
+          </w:p>
+        </w:tc>
+        <w:tc>
+          <w:tcPr>
+            <w:tcW w:w="1152" w:type="dxa"/>
+          </w:tcPr>
+          <w:p>
+            <w:pPr>
+              <w:jc w:val="center"/>
+            </w:pPr>
+            <w:r>
+              <w:t>35</w:t>
+            </w:r>
+          </w:p>
+        </w:tc>
+        <w:tc>
+          <w:tcPr>
+            <w:tcW w:w="1152" w:type="dxa"/>
+          </w:tcPr>
+          <w:p>
+            <w:pPr>
+              <w:jc w:val="center"/>
+            </w:pPr>
+            <w:r>
+              <w:t xml:space="preserve"> 9</w:t>
+            </w:r>
+          </w:p>
+        </w:tc>
+        <w:tc>
+          <w:tcPr>
+            <w:tcW w:w="1152" w:type="dxa"/>
+          </w:tcPr>
+          <w:p>
+            <w:pPr>
+              <w:jc w:val="center"/>
+            </w:pPr>
+            <w:r>
+              <w:t>20.4257</w:t>
+            </w:r>
+          </w:p>
+        </w:tc>
+      </w:tr>
+      <w:tr>
+        <w:trPr>
+          <w:trHeight w:val="288"/>
+          <w:jc w:val="center"/>
+        </w:trPr>
+        <w:tc>
+          <w:tcPr>
+            <w:tcW w:w="1152" w:type="dxa"/>
+            <w:vAlign w:val="center"/>
+          </w:tcPr>
+          <w:p>
+            <w:pPr>
+              <w:jc w:val="center"/>
+            </w:pPr>
+            <w:r>
+              <w:t>1</w:t>
+            </w:r>
+          </w:p>
+        </w:tc>
+        <w:tc>
+          <w:tcPr>
+            <w:tcW w:w="1152" w:type="dxa"/>
+          </w:tcPr>
+          <w:p>
+            <w:pPr>
+              <w:jc w:val="center"/>
+            </w:pPr>
+            <w:r>
+              <w:t>15</w:t>
+            </w:r>
+          </w:p>
+        </w:tc>
+        <w:tc>
+          <w:tcPr>
+            <w:tcW w:w="1152" w:type="dxa"/>
+          </w:tcPr>
+          <w:p>
+            <w:pPr>
+              <w:jc w:val="center"/>
+            </w:pPr>
+            <w:r>
+              <w:t>12</w:t>
+            </w:r>
+          </w:p>
+        </w:tc>
+        <w:tc>
+          <w:tcPr>
+            <w:tcW w:w="1152" w:type="dxa"/>
+          </w:tcPr>
+          <w:p>
+            <w:pPr>
+              <w:jc w:val="center"/>
+            </w:pPr>
+            <w:r>
+              <w:t>18.9131</w:t>
+            </w:r>
+          </w:p>
+        </w:tc>
+        <w:tc>
+          <w:tcPr>
+            <w:tcW w:w="250" w:type="dxa"/>
+          </w:tcPr>
+          <w:p>
+            <w:pPr>
+              <w:jc w:val="center"/>
+            </w:pPr>
+          </w:p>
+        </w:tc>
+        <w:tc>
+          <w:tcPr>
+            <w:tcW w:w="1152" w:type="dxa"/>
+            <w:vAlign w:val="center"/>
+          </w:tcPr>
+          <w:p>
+            <w:pPr>
+              <w:jc w:val="center"/>
+            </w:pPr>
+            <w:r>
+              <w:t>1</w:t>
+            </w:r>
+          </w:p>
+        </w:tc>
+        <w:tc>
+          <w:tcPr>
+            <w:tcW w:w="1152" w:type="dxa"/>
+          </w:tcPr>
+          <w:p>
+            <w:pPr>
+              <w:jc w:val="center"/>
+            </w:pPr>
+            <w:r>
+              <w:t>36</w:t>
+            </w:r>
+          </w:p>
+        </w:tc>
+        <w:tc>
+          <w:tcPr>
+            <w:tcW w:w="1152" w:type="dxa"/>
+          </w:tcPr>
+          <w:p>
+            <w:pPr>
+              <w:jc w:val="center"/>
+            </w:pPr>
+            <w:r>
+              <w:t>12</w:t>
+            </w:r>
+          </w:p>
+        </w:tc>
+        <w:tc>
+          <w:tcPr>
+            <w:tcW w:w="1152" w:type="dxa"/>
+          </w:tcPr>
+          <w:p>
+            <w:pPr>
+              <w:jc w:val="center"/>
+            </w:pPr>
+            <w:r>
+              <w:t>16.5496</w:t>
+            </w:r>
+          </w:p>
+        </w:tc>
+      </w:tr>
+      <w:tr>
+        <w:trPr>
+          <w:trHeight w:val="288"/>
+          <w:jc w:val="center"/>
+        </w:trPr>
+        <w:tc>
+          <w:tcPr>
+            <w:tcW w:w="1152" w:type="dxa"/>
+            <w:vAlign w:val="center"/>
+          </w:tcPr>
+          <w:p>
+            <w:pPr>
+              <w:jc w:val="center"/>
+            </w:pPr>
+            <w:r>
+              <w:t>1</w:t>
+            </w:r>
+          </w:p>
+        </w:tc>
+        <w:tc>
+          <w:tcPr>
+            <w:tcW w:w="1152" w:type="dxa"/>
+          </w:tcPr>
+          <w:p>
+            <w:pPr>
+              <w:jc w:val="center"/>
+            </w:pPr>
+            <w:r>
+              <w:t>17</w:t>
+            </w:r>
+          </w:p>
+        </w:tc>
+        <w:tc>
+          <w:tcPr>
+            <w:tcW w:w="1152" w:type="dxa"/>
+          </w:tcPr>
+          <w:p>
+            <w:pPr>
+              <w:jc w:val="center"/>
+            </w:pPr>
+            <w:r>
+              <w:t>18</w:t>
+            </w:r>
+          </w:p>
+        </w:tc>
+        <w:tc>
+          <w:tcPr>
+            <w:tcW w:w="1152" w:type="dxa"/>
+          </w:tcPr>
+          <w:p>
+            <w:pPr>
+              <w:jc w:val="center"/>
+            </w:pPr>
+            <w:r>
+              <w:t>17.6646</w:t>
+            </w:r>
+          </w:p>
+        </w:tc>
+        <w:tc>
+          <w:tcPr>
+            <w:tcW w:w="250" w:type="dxa"/>
+          </w:tcPr>
+          <w:p>
+            <w:pPr>
+              <w:jc w:val="center"/>
+            </w:pPr>
+          </w:p>
+        </w:tc>
+        <w:tc>
+          <w:tcPr>
+            <w:tcW w:w="1152" w:type="dxa"/>
+            <w:vAlign w:val="center"/>
+          </w:tcPr>
+          <w:p>
+            <w:pPr>
+              <w:jc w:val="center"/>
+            </w:pPr>
+            <w:r>
+              <w:t>1</w:t>
+            </w:r>
+          </w:p>
+        </w:tc>
+        <w:tc>
+          <w:tcPr>
+            <w:tcW w:w="1152" w:type="dxa"/>
+          </w:tcPr>
+          <w:p>
+            <w:pPr>
+              <w:jc w:val="center"/>
+            </w:pPr>
+            <w:r>
+              <w:t>40</w:t>
+            </w:r>
+          </w:p>
+        </w:tc>
+        <w:tc>
+          <w:tcPr>
+            <w:tcW w:w="1152" w:type="dxa"/>
+          </w:tcPr>
+          <w:p>
+            <w:pPr>
+              <w:jc w:val="center"/>
+            </w:pPr>
+            <w:r>
+              <w:t xml:space="preserve"> 9</w:t>
+            </w:r>
+          </w:p>
+        </w:tc>
+        <w:tc>
+          <w:tcPr>
+            <w:tcW w:w="1152" w:type="dxa"/>
+          </w:tcPr>
+          <w:p>
+            <w:pPr>
+              <w:jc w:val="center"/>
+            </w:pPr>
+            <w:r>
+              <w:t>15.6000</w:t>
+            </w:r>
+          </w:p>
+        </w:tc>
+      </w:tr>
+      <w:tr>
+        <w:trPr>
+          <w:trHeight w:val="288"/>
+          <w:jc w:val="center"/>
+        </w:trPr>
+        <w:tc>
+          <w:tcPr>
+            <w:tcW w:w="1152" w:type="dxa"/>
+            <w:vAlign w:val="center"/>
+          </w:tcPr>
+          <w:p>
+            <w:pPr>
+              <w:jc w:val="center"/>
+            </w:pPr>
+            <w:r>
+              <w:t>1</w:t>
+            </w:r>
+          </w:p>
+        </w:tc>
+        <w:tc>
+          <w:tcPr>
+            <w:tcW w:w="1152" w:type="dxa"/>
+          </w:tcPr>
+          <w:p>
+            <w:pPr>
+              <w:jc w:val="center"/>
+            </w:pPr>
+            <w:r>
+              <w:t>23</w:t>
+            </w:r>
+          </w:p>
+        </w:tc>
+        <w:tc>
+          <w:tcPr>
+            <w:tcW w:w="1152" w:type="dxa"/>
+          </w:tcPr>
+          <w:p>
+            <w:pPr>
+              <w:jc w:val="center"/>
+            </w:pPr>
+            <w:r>
+              <w:t>12</w:t>
+            </w:r>
+          </w:p>
+        </w:tc>
+        <w:tc>
+          <w:tcPr>
+            <w:tcW w:w="1152" w:type="dxa"/>
+          </w:tcPr>
+          <w:p>
+            <w:pPr>
+              <w:jc w:val="center"/>
+            </w:pPr>
+            <w:r>
+              <w:t>18.9259</w:t>
+            </w:r>
+          </w:p>
+        </w:tc>
+        <w:tc>
+          <w:tcPr>
+            <w:tcW w:w="250" w:type="dxa"/>
+          </w:tcPr>
+          <w:p>
+            <w:pPr>
+              <w:jc w:val="center"/>
+            </w:pPr>
+          </w:p>
+        </w:tc>
+        <w:tc>
+          <w:tcPr>
+            <w:tcW w:w="1152" w:type="dxa"/>
+            <w:vAlign w:val="center"/>
+          </w:tcPr>
+          <w:p>
+            <w:pPr>
+              <w:jc w:val="center"/>
+            </w:pPr>
+            <w:r>
+              <w:t>1</w:t>
+            </w:r>
+          </w:p>
+        </w:tc>
+        <w:tc>
+          <w:tcPr>
+            <w:tcW w:w="1152" w:type="dxa"/>
+          </w:tcPr>
+          <w:p>
+            <w:pPr>
+              <w:jc w:val="center"/>
+            </w:pPr>
+            <w:r>
+              <w:t>40</w:t>
+            </w:r>
+          </w:p>
+        </w:tc>
+        <w:tc>
+          <w:tcPr>
+            <w:tcW w:w="1152" w:type="dxa"/>
+          </w:tcPr>
+          <w:p>
+            <w:pPr>
+              <w:jc w:val="center"/>
+            </w:pPr>
+            <w:r>
+              <w:t>12</w:t>
+            </w:r>
+          </w:p>
+        </w:tc>
+        <w:tc>
+          <w:tcPr>
+            <w:tcW w:w="1152" w:type="dxa"/>
+          </w:tcPr>
+          <w:p>
+            <w:pPr>
+              <w:jc w:val="center"/>
+            </w:pPr>
+            <w:r>
+              <w:t>13.0000</w:t>
+            </w:r>
+          </w:p>
+        </w:tc>
+      </w:tr>
+      <w:tr>
+        <w:trPr>
+          <w:trHeight w:val="288"/>
+          <w:jc w:val="center"/>
+        </w:trPr>
+        <w:tc>
+          <w:tcPr>
+            <w:tcW w:w="1152" w:type="dxa"/>
+            <w:vAlign w:val="center"/>
+          </w:tcPr>
+          <w:p>
+            <w:pPr>
+              <w:jc w:val="center"/>
+            </w:pPr>
+            <w:r>
+              <w:t>1</w:t>
+            </w:r>
+          </w:p>
+        </w:tc>
+        <w:tc>
+          <w:tcPr>
+            <w:tcW w:w="1152" w:type="dxa"/>
+          </w:tcPr>
+          <w:p>
+            <w:pPr>
+              <w:jc w:val="center"/>
+            </w:pPr>
+            <w:r>
+              <w:t>24</w:t>
+            </w:r>
+          </w:p>
+        </w:tc>
+        <w:tc>
+          <w:tcPr>
+            <w:tcW w:w="1152" w:type="dxa"/>
+          </w:tcPr>
+          <w:p>
+            <w:pPr>
+              <w:jc w:val="center"/>
+            </w:pPr>
+            <w:r>
+              <w:t>17</w:t>
+            </w:r>
+          </w:p>
+        </w:tc>
+        <w:tc>
+          <w:tcPr>
+            <w:tcW w:w="1152" w:type="dxa"/>
+          </w:tcPr>
+          <w:p>
+            <w:pPr>
+              <w:jc w:val="center"/>
+            </w:pPr>
+            <w:r>
+              <w:t>16.1062</w:t>
+            </w:r>
+          </w:p>
+        </w:tc>
+        <w:tc>
+          <w:tcPr>
+            <w:tcW w:w="250" w:type="dxa"/>
+          </w:tcPr>
+          <w:p>
+            <w:pPr>
+              <w:jc w:val="center"/>
+            </w:pPr>
+          </w:p>
+        </w:tc>
+        <w:tc>
+          <w:tcPr>
+            <w:tcW w:w="1152" w:type="dxa"/>
+            <w:vAlign w:val="center"/>
+          </w:tcPr>
+          <w:p>
+            <w:pPr>
+              <w:jc w:val="center"/>
+            </w:pPr>
+            <w:r>
+              <w:t>1</w:t>
+            </w:r>
+          </w:p>
+        </w:tc>
+        <w:tc>
+          <w:tcPr>
+            <w:tcW w:w="1152" w:type="dxa"/>
+          </w:tcPr>
+          <w:p>
+            <w:pPr>
+              <w:jc w:val="center"/>
+            </w:pPr>
+            <w:r>
+              <w:t>40</w:t>
+            </w:r>
+          </w:p>
+        </w:tc>
+        <w:tc>
+          <w:tcPr>
+            <w:tcW w:w="1152" w:type="dxa"/>
+          </w:tcPr>
+          <w:p>
+            <w:pPr>
+              <w:jc w:val="center"/>
+            </w:pPr>
+            <w:r>
               <w:t>14</w:t>
             </w:r>
           </w:p>
@@ -2724,80 +3519,13 @@
         <w:tc>
           <w:tcPr>
             <w:tcW w:w="1152" w:type="dxa"/>
-            <w:vAlign w:val="center"/>
-          </w:tcPr>
-          <w:p>
-            <w:pPr>
-              <w:jc w:val="center"/>
-            </w:pPr>
-            <w:r>
-              <w:t>-3.9e-3</w:t>
-            </w:r>
-          </w:p>
-        </w:tc>
-        <w:tc>
-          <w:tcPr>
-            <w:tcW w:w="250" w:type="dxa"/>
-          </w:tcPr>
-          <w:p>
-            <w:pPr>
-              <w:jc w:val="center"/>
-            </w:pPr>
-          </w:p>
-        </w:tc>
-        <w:tc>
-          <w:tcPr>
-            <w:tcW w:w="1152" w:type="dxa"/>
-            <w:vAlign w:val="center"/>
-          </w:tcPr>
-          <w:p>
-            <w:pPr>
-              <w:jc w:val="center"/>
-            </w:pPr>
-            <w:r>
-              <w:t>1</w:t>
-            </w:r>
-          </w:p>
-        </w:tc>
-        <w:tc>
-          <w:tcPr>
-            <w:tcW w:w="1152" w:type="dxa"/>
-            <w:vAlign w:val="center"/>
-          </w:tcPr>
-          <w:p>
-            <w:pPr>
-              <w:jc w:val="center"/>
-            </w:pPr>
-            <w:r>
-              <w:t>34</w:t>
-            </w:r>
-          </w:p>
-        </w:tc>
-        <w:tc>
-          <w:tcPr>
-            <w:tcW w:w="1152" w:type="dxa"/>
-            <w:vAlign w:val="center"/>
-          </w:tcPr>
-          <w:p>
-            <w:pPr>
-              <w:jc w:val="center"/>
-            </w:pPr>
-            <w:r>
-              <w:t>12</w:t>
-            </w:r>
-          </w:p>
-        </w:tc>
-        <w:tc>
-          <w:tcPr>
-            <w:tcW w:w="1152" w:type="dxa"/>
-            <w:vAlign w:val="center"/>
-          </w:tcPr>
-          <w:p>
-            <w:pPr>
-              <w:jc w:val="center"/>
-            </w:pPr>
-            <w:r>
-              <w:t>-4.3e-3</w:t>
+          </w:tcPr>
+          <w:p>
+            <w:pPr>
+              <w:jc w:val="center"/>
+            </w:pPr>
+            <w:r>
+              <w:t>12.0000</w:t>
             </w:r>
           </w:p>
         </w:tc>
@@ -2818,113 +3546,44 @@
         <w:spacing w:after="360" w:line="360" w:lineRule="auto"/>
       </w:pPr>
       <w:r>
-        <w:t xml:space="preserve">Add the pumping wells in stress period 2 (continued). </w:t>
-      </w:r>
-      <w:r>
-        <w:t xml:space="preserve">Insert an analytical element well in the appropriate row and column location for the first well. </w:t>
-      </w:r>
-      <w:r>
-        <w:t xml:space="preserve">Deselect </w:t>
+        <w:t xml:space="preserve">Add observation wells (continued). Insert an analytical element target in the appropriate row and column location for the first well. </w:t>
+      </w:r>
+      <w:r>
+        <w:t>E</w:t>
+      </w:r>
+      <w:r>
+        <w:t xml:space="preserve">nter the observed head for the well as shown below and press </w:t>
       </w:r>
       <w:r>
         <w:rPr>
           <w:u w:val="single"/>
         </w:rPr>
-        <w:t>Pumping Rate is Steady State</w:t>
-      </w:r>
-      <w:r>
-        <w:t xml:space="preserve"> and press the </w:t>
+        <w:t>OK</w:t>
+      </w:r>
+      <w:r>
+        <w:t>.</w:t>
+      </w:r>
+      <w:r>
+        <w:br/>
+      </w:r>
+      <w:r>
+        <w:br/>
       </w:r>
       <w:r>
         <w:rPr>
-          <w:u w:val="single"/>
+          <w:noProof/>
         </w:rPr>
-        <w:t>Transient Data</w:t>
-      </w:r>
-      <w:r>
-        <w:t>…button.</w:t>
-      </w:r>
-      <w:r>
-        <w:br/>
-      </w:r>
-      <w:r>
-        <w:br/>
+        <w:t xml:space="preserve"> </w:t>
       </w:r>
       <w:r>
         <w:rPr>
           <w:noProof/>
         </w:rPr>
         <w:drawing>
-          <wp:inline distT="0" distB="0" distL="0" distR="0" wp14:anchorId="74C682E7" wp14:editId="6A426446">
-            <wp:extent cx="3776472" cy="3657600"/>
+          <wp:inline distT="0" distB="0" distL="0" distR="0" wp14:anchorId="76C4D240" wp14:editId="0B2D46DC">
+            <wp:extent cx="2139696" cy="3200400"/>
             <wp:effectExtent l="0" t="0" r="0" b="0"/>
-            <wp:docPr id="37" name="Picture 37"/>
-            <wp:cNvGraphicFramePr>
-              <a:graphicFrameLocks xmlns:a="http://schemas.openxmlformats.org/drawingml/2006/main" noChangeAspect="1"/>
-            </wp:cNvGraphicFramePr>
-            <a:graphic xmlns:a="http://schemas.openxmlformats.org/drawingml/2006/main">
-              <a:graphicData uri="http://schemas.openxmlformats.org/drawingml/2006/picture">
-                <pic:pic xmlns:pic="http://schemas.openxmlformats.org/drawingml/2006/picture">
-                  <pic:nvPicPr>
-                    <pic:cNvPr id="1" name=""/>
-                    <pic:cNvPicPr/>
-                  </pic:nvPicPr>
-                  <pic:blipFill>
-                    <a:blip r:embed="rId18"/>
-                    <a:stretch>
-                      <a:fillRect/>
-                    </a:stretch>
-                  </pic:blipFill>
-                  <pic:spPr>
-                    <a:xfrm>
-                      <a:off x="0" y="0"/>
-                      <a:ext cx="3776472" cy="3657600"/>
-                    </a:xfrm>
-                    <a:prstGeom prst="rect">
-                      <a:avLst/>
-                    </a:prstGeom>
-                  </pic:spPr>
-                </pic:pic>
-              </a:graphicData>
-            </a:graphic>
-          </wp:inline>
-        </w:drawing>
-      </w:r>
-      <w:r>
-        <w:br/>
-      </w:r>
-      <w:r>
-        <w:br/>
-        <w:t xml:space="preserve">Enter the pumping rate for the well </w:t>
-      </w:r>
-      <w:r>
-        <w:t xml:space="preserve">in stress period 1 and 2 </w:t>
-      </w:r>
-      <w:r>
-        <w:t xml:space="preserve">as shown below and press </w:t>
-      </w:r>
-      <w:r>
-        <w:rPr>
-          <w:u w:val="single"/>
-        </w:rPr>
-        <w:t>OK</w:t>
-      </w:r>
-      <w:r>
-        <w:t>.</w:t>
-      </w:r>
-      <w:r>
-        <w:br/>
-      </w:r>
-      <w:r>
-        <w:rPr>
-          <w:noProof/>
-        </w:rPr>
-        <w:lastRenderedPageBreak/>
-        <w:drawing>
-          <wp:inline distT="0" distB="0" distL="0" distR="0" wp14:anchorId="343C83B6" wp14:editId="10576965">
-            <wp:extent cx="5486400" cy="1997710"/>
-            <wp:effectExtent l="0" t="0" r="0" b="0"/>
-            <wp:docPr id="38" name="Picture 38"/>
+            <wp:docPr id="9" name="Picture 9"/>
             <wp:cNvGraphicFramePr>
               <a:graphicFrameLocks xmlns:a="http://schemas.openxmlformats.org/drawingml/2006/main" noChangeAspect="1"/>
             </wp:cNvGraphicFramePr>
@@ -2944,7 +3603,7 @@
                   <pic:spPr>
                     <a:xfrm>
                       <a:off x="0" y="0"/>
-                      <a:ext cx="5486400" cy="1997710"/>
+                      <a:ext cx="2139696" cy="3200400"/>
                     </a:xfrm>
                     <a:prstGeom prst="rect">
                       <a:avLst/>
@@ -2956,9 +3615,6 @@
           </wp:inline>
         </w:drawing>
       </w:r>
-      <w:r>
-        <w:br/>
-      </w:r>
     </w:p>
     <w:p>
       <w:pPr>
@@ -2969,32 +3625,72 @@
         <w:spacing w:after="360" w:line="360" w:lineRule="auto"/>
       </w:pPr>
       <w:r>
-        <w:t>Add the pumping wells in stress period 2 (continued).  Repeat these steps for all 6 of the pumping wells</w:t>
-      </w:r>
-      <w:r>
-        <w:t>.</w:t>
+        <w:lastRenderedPageBreak/>
+        <w:t>Add observation wells (continued).  Repeat these steps for all 16 of the observation wells.</w:t>
       </w:r>
     </w:p>
     <w:p>
       <w:pPr>
+        <w:spacing w:after="360" w:line="360" w:lineRule="auto"/>
+        <w:outlineLvl w:val="0"/>
+        <w:rPr>
+          <w:b/>
+          <w:bCs/>
+        </w:rPr>
+      </w:pPr>
+      <w:r>
+        <w:rPr>
+          <w:b/>
+          <w:bCs/>
+        </w:rPr>
+        <w:t xml:space="preserve">Part II. </w:t>
+      </w:r>
+      <w:r>
+        <w:rPr>
+          <w:b/>
+          <w:bCs/>
+        </w:rPr>
+        <w:t>Run the Model</w:t>
+      </w:r>
+    </w:p>
+    <w:p>
+      <w:pPr>
         <w:numPr>
           <w:ilvl w:val="0"/>
-          <w:numId w:val="28"/>
+          <w:numId w:val="6"/>
         </w:numPr>
         <w:spacing w:after="360" w:line="360" w:lineRule="auto"/>
       </w:pPr>
       <w:r>
-        <w:t xml:space="preserve">Add observation wells. Use the Analytical Element Target button on the Menu bar. </w:t>
+        <w:t>All of the hydraulic data and boundary conditions have been specified at this point. Confirm that all of the required packages have been specified by navigating to Model</w:t>
+      </w:r>
+      <w:r>
+        <w:sym w:font="Symbol" w:char="F0AE"/>
+      </w:r>
+      <w:r>
+        <w:t>MODFLOW</w:t>
+      </w:r>
+      <w:r>
+        <w:sym w:font="Symbol" w:char="F0AE"/>
+      </w:r>
+      <w:r>
+        <w:t>Packages. You should confirm that the Basic, Output Control, Solver, Well, River, Recharge, and CHD packages are checked as shown below.</w:t>
+      </w:r>
+      <w:r>
+        <w:br/>
+      </w:r>
+      <w:r>
+        <w:br/>
       </w:r>
       <w:r>
         <w:rPr>
           <w:noProof/>
         </w:rPr>
         <w:drawing>
-          <wp:inline distT="0" distB="0" distL="0" distR="0" wp14:anchorId="279D3626" wp14:editId="5533278B">
-            <wp:extent cx="330200" cy="279400"/>
+          <wp:inline distT="0" distB="0" distL="0" distR="0" wp14:anchorId="48EA7D1D" wp14:editId="279A62A6">
+            <wp:extent cx="2532888" cy="3200400"/>
             <wp:effectExtent l="0" t="0" r="0" b="0"/>
-            <wp:docPr id="39" name="Picture 39"/>
+            <wp:docPr id="42" name="Picture 42"/>
             <wp:cNvGraphicFramePr>
               <a:graphicFrameLocks xmlns:a="http://schemas.openxmlformats.org/drawingml/2006/main" noChangeAspect="1"/>
             </wp:cNvGraphicFramePr>
@@ -3014,7 +3710,7 @@
                   <pic:spPr>
                     <a:xfrm>
                       <a:off x="0" y="0"/>
-                      <a:ext cx="330200" cy="279400"/>
+                      <a:ext cx="2532888" cy="3200400"/>
                     </a:xfrm>
                     <a:prstGeom prst="rect">
                       <a:avLst/>
@@ -3026,1279 +3722,94 @@
           </wp:inline>
         </w:drawing>
       </w:r>
-      <w:r>
-        <w:t xml:space="preserve"> Target locations and pre-development heads at the observation wells are listed below.</w:t>
-      </w:r>
-      <w:r>
-        <w:t xml:space="preserve"> Specification of observation data</w:t>
-      </w:r>
-      <w:r>
-        <w:br/>
-      </w:r>
-    </w:p>
-    <w:tbl>
-      <w:tblPr>
-        <w:tblStyle w:val="TableGrid"/>
-        <w:tblW w:w="9466" w:type="dxa"/>
-        <w:jc w:val="center"/>
-        <w:tblLayout w:type="fixed"/>
-        <w:tblCellMar>
-          <w:left w:w="115" w:type="dxa"/>
-          <w:right w:w="115" w:type="dxa"/>
-        </w:tblCellMar>
-        <w:tblLook w:val="04A0" w:firstRow="1" w:lastRow="0" w:firstColumn="1" w:lastColumn="0" w:noHBand="0" w:noVBand="1"/>
-      </w:tblPr>
-      <w:tblGrid>
-        <w:gridCol w:w="1152"/>
-        <w:gridCol w:w="1152"/>
-        <w:gridCol w:w="1152"/>
-        <w:gridCol w:w="1152"/>
-        <w:gridCol w:w="250"/>
-        <w:gridCol w:w="1152"/>
-        <w:gridCol w:w="1152"/>
-        <w:gridCol w:w="1152"/>
-        <w:gridCol w:w="1152"/>
-      </w:tblGrid>
-      <w:tr>
-        <w:trPr>
-          <w:trHeight w:val="288"/>
-          <w:jc w:val="center"/>
-        </w:trPr>
-        <w:tc>
-          <w:tcPr>
-            <w:tcW w:w="1152" w:type="dxa"/>
-            <w:vAlign w:val="center"/>
-          </w:tcPr>
-          <w:p>
-            <w:pPr>
-              <w:jc w:val="center"/>
-              <w:rPr>
-                <w:b/>
-              </w:rPr>
-            </w:pPr>
-            <w:r>
-              <w:rPr>
-                <w:b/>
-              </w:rPr>
-              <w:t>Layer</w:t>
-            </w:r>
-          </w:p>
-        </w:tc>
-        <w:tc>
-          <w:tcPr>
-            <w:tcW w:w="1152" w:type="dxa"/>
-            <w:vAlign w:val="center"/>
-          </w:tcPr>
-          <w:p>
-            <w:pPr>
-              <w:jc w:val="center"/>
-              <w:rPr>
-                <w:b/>
-              </w:rPr>
-            </w:pPr>
-            <w:r>
-              <w:rPr>
-                <w:b/>
-              </w:rPr>
-              <w:t>Row</w:t>
-            </w:r>
-          </w:p>
-        </w:tc>
-        <w:tc>
-          <w:tcPr>
-            <w:tcW w:w="1152" w:type="dxa"/>
-            <w:vAlign w:val="center"/>
-          </w:tcPr>
-          <w:p>
-            <w:pPr>
-              <w:jc w:val="center"/>
-              <w:rPr>
-                <w:b/>
-              </w:rPr>
-            </w:pPr>
-            <w:r>
-              <w:rPr>
-                <w:b/>
-              </w:rPr>
-              <w:t>Column</w:t>
-            </w:r>
-          </w:p>
-        </w:tc>
-        <w:tc>
-          <w:tcPr>
-            <w:tcW w:w="1152" w:type="dxa"/>
-            <w:vAlign w:val="center"/>
-          </w:tcPr>
-          <w:p>
-            <w:pPr>
-              <w:jc w:val="center"/>
-              <w:rPr>
-                <w:b/>
-              </w:rPr>
-            </w:pPr>
-            <w:r>
-              <w:rPr>
-                <w:b/>
-              </w:rPr>
-              <w:t>Head</w:t>
-            </w:r>
-          </w:p>
-        </w:tc>
-        <w:tc>
-          <w:tcPr>
-            <w:tcW w:w="250" w:type="dxa"/>
-          </w:tcPr>
-          <w:p>
-            <w:pPr>
-              <w:jc w:val="center"/>
-              <w:rPr>
-                <w:b/>
-              </w:rPr>
-            </w:pPr>
-          </w:p>
-        </w:tc>
-        <w:tc>
-          <w:tcPr>
-            <w:tcW w:w="1152" w:type="dxa"/>
-            <w:vAlign w:val="center"/>
-          </w:tcPr>
-          <w:p>
-            <w:pPr>
-              <w:jc w:val="center"/>
-              <w:rPr>
-                <w:b/>
-              </w:rPr>
-            </w:pPr>
-            <w:r>
-              <w:rPr>
-                <w:b/>
-              </w:rPr>
-              <w:t>Layer</w:t>
-            </w:r>
-          </w:p>
-        </w:tc>
-        <w:tc>
-          <w:tcPr>
-            <w:tcW w:w="1152" w:type="dxa"/>
-            <w:vAlign w:val="center"/>
-          </w:tcPr>
-          <w:p>
-            <w:pPr>
-              <w:jc w:val="center"/>
-              <w:rPr>
-                <w:b/>
-              </w:rPr>
-            </w:pPr>
-            <w:r>
-              <w:rPr>
-                <w:b/>
-              </w:rPr>
-              <w:t>Row</w:t>
-            </w:r>
-          </w:p>
-        </w:tc>
-        <w:tc>
-          <w:tcPr>
-            <w:tcW w:w="1152" w:type="dxa"/>
-            <w:vAlign w:val="center"/>
-          </w:tcPr>
-          <w:p>
-            <w:pPr>
-              <w:jc w:val="center"/>
-              <w:rPr>
-                <w:b/>
-              </w:rPr>
-            </w:pPr>
-            <w:r>
-              <w:rPr>
-                <w:b/>
-              </w:rPr>
-              <w:t>Column</w:t>
-            </w:r>
-          </w:p>
-        </w:tc>
-        <w:tc>
-          <w:tcPr>
-            <w:tcW w:w="1152" w:type="dxa"/>
-            <w:vAlign w:val="center"/>
-          </w:tcPr>
-          <w:p>
-            <w:pPr>
-              <w:jc w:val="center"/>
-              <w:rPr>
-                <w:b/>
-              </w:rPr>
-            </w:pPr>
-            <w:r>
-              <w:rPr>
-                <w:b/>
-              </w:rPr>
-              <w:t>Head</w:t>
-            </w:r>
-          </w:p>
-        </w:tc>
-      </w:tr>
-      <w:tr>
-        <w:trPr>
-          <w:trHeight w:val="288"/>
-          <w:jc w:val="center"/>
-        </w:trPr>
-        <w:tc>
-          <w:tcPr>
-            <w:tcW w:w="1152" w:type="dxa"/>
-            <w:vAlign w:val="center"/>
-          </w:tcPr>
-          <w:p>
-            <w:pPr>
-              <w:jc w:val="center"/>
-            </w:pPr>
-            <w:r>
-              <w:t>1</w:t>
-            </w:r>
-          </w:p>
-        </w:tc>
-        <w:tc>
-          <w:tcPr>
-            <w:tcW w:w="1152" w:type="dxa"/>
-          </w:tcPr>
-          <w:p>
-            <w:pPr>
-              <w:jc w:val="center"/>
-            </w:pPr>
-            <w:r>
-              <w:t xml:space="preserve"> 4</w:t>
-            </w:r>
-          </w:p>
-        </w:tc>
-        <w:tc>
-          <w:tcPr>
-            <w:tcW w:w="1152" w:type="dxa"/>
-          </w:tcPr>
-          <w:p>
-            <w:pPr>
-              <w:jc w:val="center"/>
-            </w:pPr>
-            <w:r>
-              <w:t>11</w:t>
-            </w:r>
-          </w:p>
-        </w:tc>
-        <w:tc>
-          <w:tcPr>
-            <w:tcW w:w="1152" w:type="dxa"/>
-          </w:tcPr>
-          <w:p>
-            <w:pPr>
-              <w:jc w:val="center"/>
-            </w:pPr>
-            <w:r>
-              <w:t>22.4614</w:t>
-            </w:r>
-          </w:p>
-        </w:tc>
-        <w:tc>
-          <w:tcPr>
-            <w:tcW w:w="250" w:type="dxa"/>
-          </w:tcPr>
-          <w:p>
-            <w:pPr>
-              <w:jc w:val="center"/>
-            </w:pPr>
-          </w:p>
-        </w:tc>
-        <w:tc>
-          <w:tcPr>
-            <w:tcW w:w="1152" w:type="dxa"/>
-            <w:vAlign w:val="center"/>
-          </w:tcPr>
-          <w:p>
-            <w:pPr>
-              <w:jc w:val="center"/>
-            </w:pPr>
-            <w:r>
-              <w:t>1</w:t>
-            </w:r>
-          </w:p>
-        </w:tc>
-        <w:tc>
-          <w:tcPr>
-            <w:tcW w:w="1152" w:type="dxa"/>
-          </w:tcPr>
-          <w:p>
-            <w:pPr>
-              <w:jc w:val="center"/>
-            </w:pPr>
-            <w:r>
-              <w:t>26</w:t>
-            </w:r>
-          </w:p>
-        </w:tc>
-        <w:tc>
-          <w:tcPr>
-            <w:tcW w:w="1152" w:type="dxa"/>
-          </w:tcPr>
-          <w:p>
-            <w:pPr>
-              <w:jc w:val="center"/>
-            </w:pPr>
-            <w:r>
-              <w:t xml:space="preserve"> 6</w:t>
-            </w:r>
-          </w:p>
-        </w:tc>
-        <w:tc>
-          <w:tcPr>
-            <w:tcW w:w="1152" w:type="dxa"/>
-          </w:tcPr>
-          <w:p>
-            <w:pPr>
-              <w:jc w:val="center"/>
-            </w:pPr>
-            <w:r>
-              <w:t>24.4067</w:t>
-            </w:r>
-          </w:p>
-        </w:tc>
-      </w:tr>
-      <w:tr>
-        <w:trPr>
-          <w:trHeight w:val="288"/>
-          <w:jc w:val="center"/>
-        </w:trPr>
-        <w:tc>
-          <w:tcPr>
-            <w:tcW w:w="1152" w:type="dxa"/>
-            <w:vAlign w:val="center"/>
-          </w:tcPr>
-          <w:p>
-            <w:pPr>
-              <w:jc w:val="center"/>
-            </w:pPr>
-            <w:r>
-              <w:t>1</w:t>
-            </w:r>
-          </w:p>
-        </w:tc>
-        <w:tc>
-          <w:tcPr>
-            <w:tcW w:w="1152" w:type="dxa"/>
-          </w:tcPr>
-          <w:p>
-            <w:pPr>
-              <w:jc w:val="center"/>
-            </w:pPr>
-            <w:r>
-              <w:t xml:space="preserve"> 4</w:t>
-            </w:r>
-          </w:p>
-        </w:tc>
-        <w:tc>
-          <w:tcPr>
-            <w:tcW w:w="1152" w:type="dxa"/>
-          </w:tcPr>
-          <w:p>
-            <w:pPr>
-              <w:jc w:val="center"/>
-            </w:pPr>
-            <w:r>
-              <w:t>17</w:t>
-            </w:r>
-          </w:p>
-        </w:tc>
-        <w:tc>
-          <w:tcPr>
-            <w:tcW w:w="1152" w:type="dxa"/>
-          </w:tcPr>
-          <w:p>
-            <w:pPr>
-              <w:jc w:val="center"/>
-            </w:pPr>
-            <w:r>
-              <w:t>19.9037</w:t>
-            </w:r>
-          </w:p>
-        </w:tc>
-        <w:tc>
-          <w:tcPr>
-            <w:tcW w:w="250" w:type="dxa"/>
-          </w:tcPr>
-          <w:p>
-            <w:pPr>
-              <w:jc w:val="center"/>
-            </w:pPr>
-          </w:p>
-        </w:tc>
-        <w:tc>
-          <w:tcPr>
-            <w:tcW w:w="1152" w:type="dxa"/>
-            <w:vAlign w:val="center"/>
-          </w:tcPr>
-          <w:p>
-            <w:pPr>
-              <w:jc w:val="center"/>
-            </w:pPr>
-            <w:r>
-              <w:t>1</w:t>
-            </w:r>
-          </w:p>
-        </w:tc>
-        <w:tc>
-          <w:tcPr>
-            <w:tcW w:w="1152" w:type="dxa"/>
-          </w:tcPr>
-          <w:p>
-            <w:pPr>
-              <w:jc w:val="center"/>
-            </w:pPr>
-            <w:r>
-              <w:t>28</w:t>
-            </w:r>
-          </w:p>
-        </w:tc>
-        <w:tc>
-          <w:tcPr>
-            <w:tcW w:w="1152" w:type="dxa"/>
-          </w:tcPr>
-          <w:p>
-            <w:pPr>
-              <w:jc w:val="center"/>
-            </w:pPr>
-            <w:r>
-              <w:t xml:space="preserve"> 8</w:t>
-            </w:r>
-          </w:p>
-        </w:tc>
-        <w:tc>
-          <w:tcPr>
-            <w:tcW w:w="1152" w:type="dxa"/>
-          </w:tcPr>
-          <w:p>
-            <w:pPr>
-              <w:jc w:val="center"/>
-            </w:pPr>
-            <w:r>
-              <w:t>22.9664</w:t>
-            </w:r>
-          </w:p>
-        </w:tc>
-      </w:tr>
-      <w:tr>
-        <w:trPr>
-          <w:trHeight w:val="288"/>
-          <w:jc w:val="center"/>
-        </w:trPr>
-        <w:tc>
-          <w:tcPr>
-            <w:tcW w:w="1152" w:type="dxa"/>
-            <w:vAlign w:val="center"/>
-          </w:tcPr>
-          <w:p>
-            <w:pPr>
-              <w:jc w:val="center"/>
-            </w:pPr>
-            <w:r>
-              <w:t>1</w:t>
-            </w:r>
-          </w:p>
-        </w:tc>
-        <w:tc>
-          <w:tcPr>
-            <w:tcW w:w="1152" w:type="dxa"/>
-          </w:tcPr>
-          <w:p>
-            <w:pPr>
-              <w:jc w:val="center"/>
-            </w:pPr>
-            <w:r>
-              <w:t xml:space="preserve"> 5</w:t>
-            </w:r>
-          </w:p>
-        </w:tc>
-        <w:tc>
-          <w:tcPr>
-            <w:tcW w:w="1152" w:type="dxa"/>
-          </w:tcPr>
-          <w:p>
-            <w:pPr>
-              <w:jc w:val="center"/>
-            </w:pPr>
-            <w:r>
-              <w:t>10</w:t>
-            </w:r>
-          </w:p>
-        </w:tc>
-        <w:tc>
-          <w:tcPr>
-            <w:tcW w:w="1152" w:type="dxa"/>
-          </w:tcPr>
-          <w:p>
-            <w:pPr>
-              <w:jc w:val="center"/>
-            </w:pPr>
-            <w:r>
-              <w:t>22.9966</w:t>
-            </w:r>
-          </w:p>
-        </w:tc>
-        <w:tc>
-          <w:tcPr>
-            <w:tcW w:w="250" w:type="dxa"/>
-          </w:tcPr>
-          <w:p>
-            <w:pPr>
-              <w:jc w:val="center"/>
-            </w:pPr>
-          </w:p>
-        </w:tc>
-        <w:tc>
-          <w:tcPr>
-            <w:tcW w:w="1152" w:type="dxa"/>
-            <w:vAlign w:val="center"/>
-          </w:tcPr>
-          <w:p>
-            <w:pPr>
-              <w:jc w:val="center"/>
-            </w:pPr>
-            <w:r>
-              <w:t>1</w:t>
-            </w:r>
-          </w:p>
-        </w:tc>
-        <w:tc>
-          <w:tcPr>
-            <w:tcW w:w="1152" w:type="dxa"/>
-          </w:tcPr>
-          <w:p>
-            <w:pPr>
-              <w:jc w:val="center"/>
-            </w:pPr>
-            <w:r>
-              <w:t>31</w:t>
-            </w:r>
-          </w:p>
-        </w:tc>
-        <w:tc>
-          <w:tcPr>
-            <w:tcW w:w="1152" w:type="dxa"/>
-          </w:tcPr>
-          <w:p>
-            <w:pPr>
-              <w:jc w:val="center"/>
-            </w:pPr>
-            <w:r>
-              <w:t>17</w:t>
-            </w:r>
-          </w:p>
-        </w:tc>
-        <w:tc>
-          <w:tcPr>
-            <w:tcW w:w="1152" w:type="dxa"/>
-          </w:tcPr>
-          <w:p>
-            <w:pPr>
-              <w:jc w:val="center"/>
-            </w:pPr>
-            <w:r>
-              <w:t>15.1956</w:t>
-            </w:r>
-          </w:p>
-        </w:tc>
-      </w:tr>
-      <w:tr>
-        <w:trPr>
-          <w:trHeight w:val="288"/>
-          <w:jc w:val="center"/>
-        </w:trPr>
-        <w:tc>
-          <w:tcPr>
-            <w:tcW w:w="1152" w:type="dxa"/>
-            <w:vAlign w:val="center"/>
-          </w:tcPr>
-          <w:p>
-            <w:pPr>
-              <w:jc w:val="center"/>
-            </w:pPr>
-            <w:r>
-              <w:t>1</w:t>
-            </w:r>
-          </w:p>
-        </w:tc>
-        <w:tc>
-          <w:tcPr>
-            <w:tcW w:w="1152" w:type="dxa"/>
-          </w:tcPr>
-          <w:p>
-            <w:pPr>
-              <w:jc w:val="center"/>
-            </w:pPr>
-            <w:r>
-              <w:t>11</w:t>
-            </w:r>
-          </w:p>
-        </w:tc>
-        <w:tc>
-          <w:tcPr>
-            <w:tcW w:w="1152" w:type="dxa"/>
-          </w:tcPr>
-          <w:p>
-            <w:pPr>
-              <w:jc w:val="center"/>
-            </w:pPr>
-            <w:r>
-              <w:t xml:space="preserve"> 3</w:t>
-            </w:r>
-          </w:p>
-        </w:tc>
-        <w:tc>
-          <w:tcPr>
-            <w:tcW w:w="1152" w:type="dxa"/>
-          </w:tcPr>
-          <w:p>
-            <w:pPr>
-              <w:jc w:val="center"/>
-            </w:pPr>
-            <w:r>
-              <w:t>29.1572</w:t>
-            </w:r>
-          </w:p>
-        </w:tc>
-        <w:tc>
-          <w:tcPr>
-            <w:tcW w:w="250" w:type="dxa"/>
-          </w:tcPr>
-          <w:p>
-            <w:pPr>
-              <w:jc w:val="center"/>
-            </w:pPr>
-          </w:p>
-        </w:tc>
-        <w:tc>
-          <w:tcPr>
-            <w:tcW w:w="1152" w:type="dxa"/>
-            <w:vAlign w:val="center"/>
-          </w:tcPr>
-          <w:p>
-            <w:pPr>
-              <w:jc w:val="center"/>
-            </w:pPr>
-            <w:r>
-              <w:t>1</w:t>
-            </w:r>
-          </w:p>
-        </w:tc>
-        <w:tc>
-          <w:tcPr>
-            <w:tcW w:w="1152" w:type="dxa"/>
-          </w:tcPr>
-          <w:p>
-            <w:pPr>
-              <w:jc w:val="center"/>
-            </w:pPr>
-            <w:r>
-              <w:t>35</w:t>
-            </w:r>
-          </w:p>
-        </w:tc>
-        <w:tc>
-          <w:tcPr>
-            <w:tcW w:w="1152" w:type="dxa"/>
-          </w:tcPr>
-          <w:p>
-            <w:pPr>
-              <w:jc w:val="center"/>
-            </w:pPr>
-            <w:r>
-              <w:t xml:space="preserve"> 9</w:t>
-            </w:r>
-          </w:p>
-        </w:tc>
-        <w:tc>
-          <w:tcPr>
-            <w:tcW w:w="1152" w:type="dxa"/>
-          </w:tcPr>
-          <w:p>
-            <w:pPr>
-              <w:jc w:val="center"/>
-            </w:pPr>
-            <w:r>
-              <w:t>20.4257</w:t>
-            </w:r>
-          </w:p>
-        </w:tc>
-      </w:tr>
-      <w:tr>
-        <w:trPr>
-          <w:trHeight w:val="288"/>
-          <w:jc w:val="center"/>
-        </w:trPr>
-        <w:tc>
-          <w:tcPr>
-            <w:tcW w:w="1152" w:type="dxa"/>
-            <w:vAlign w:val="center"/>
-          </w:tcPr>
-          <w:p>
-            <w:pPr>
-              <w:jc w:val="center"/>
-            </w:pPr>
-            <w:r>
-              <w:t>1</w:t>
-            </w:r>
-          </w:p>
-        </w:tc>
-        <w:tc>
-          <w:tcPr>
-            <w:tcW w:w="1152" w:type="dxa"/>
-          </w:tcPr>
-          <w:p>
-            <w:pPr>
-              <w:jc w:val="center"/>
-            </w:pPr>
-            <w:r>
-              <w:t>15</w:t>
-            </w:r>
-          </w:p>
-        </w:tc>
-        <w:tc>
-          <w:tcPr>
-            <w:tcW w:w="1152" w:type="dxa"/>
-          </w:tcPr>
-          <w:p>
-            <w:pPr>
-              <w:jc w:val="center"/>
-            </w:pPr>
-            <w:r>
-              <w:t>12</w:t>
-            </w:r>
-          </w:p>
-        </w:tc>
-        <w:tc>
-          <w:tcPr>
-            <w:tcW w:w="1152" w:type="dxa"/>
-          </w:tcPr>
-          <w:p>
-            <w:pPr>
-              <w:jc w:val="center"/>
-            </w:pPr>
-            <w:r>
-              <w:t>18.9131</w:t>
-            </w:r>
-          </w:p>
-        </w:tc>
-        <w:tc>
-          <w:tcPr>
-            <w:tcW w:w="250" w:type="dxa"/>
-          </w:tcPr>
-          <w:p>
-            <w:pPr>
-              <w:jc w:val="center"/>
-            </w:pPr>
-          </w:p>
-        </w:tc>
-        <w:tc>
-          <w:tcPr>
-            <w:tcW w:w="1152" w:type="dxa"/>
-            <w:vAlign w:val="center"/>
-          </w:tcPr>
-          <w:p>
-            <w:pPr>
-              <w:jc w:val="center"/>
-            </w:pPr>
-            <w:r>
-              <w:t>1</w:t>
-            </w:r>
-          </w:p>
-        </w:tc>
-        <w:tc>
-          <w:tcPr>
-            <w:tcW w:w="1152" w:type="dxa"/>
-          </w:tcPr>
-          <w:p>
-            <w:pPr>
-              <w:jc w:val="center"/>
-            </w:pPr>
-            <w:r>
-              <w:t>36</w:t>
-            </w:r>
-          </w:p>
-        </w:tc>
-        <w:tc>
-          <w:tcPr>
-            <w:tcW w:w="1152" w:type="dxa"/>
-          </w:tcPr>
-          <w:p>
-            <w:pPr>
-              <w:jc w:val="center"/>
-            </w:pPr>
-            <w:r>
-              <w:t>12</w:t>
-            </w:r>
-          </w:p>
-        </w:tc>
-        <w:tc>
-          <w:tcPr>
-            <w:tcW w:w="1152" w:type="dxa"/>
-          </w:tcPr>
-          <w:p>
-            <w:pPr>
-              <w:jc w:val="center"/>
-            </w:pPr>
-            <w:r>
-              <w:t>16.5496</w:t>
-            </w:r>
-          </w:p>
-        </w:tc>
-      </w:tr>
-      <w:tr>
-        <w:trPr>
-          <w:trHeight w:val="288"/>
-          <w:jc w:val="center"/>
-        </w:trPr>
-        <w:tc>
-          <w:tcPr>
-            <w:tcW w:w="1152" w:type="dxa"/>
-            <w:vAlign w:val="center"/>
-          </w:tcPr>
-          <w:p>
-            <w:pPr>
-              <w:jc w:val="center"/>
-            </w:pPr>
-            <w:r>
-              <w:t>1</w:t>
-            </w:r>
-          </w:p>
-        </w:tc>
-        <w:tc>
-          <w:tcPr>
-            <w:tcW w:w="1152" w:type="dxa"/>
-          </w:tcPr>
-          <w:p>
-            <w:pPr>
-              <w:jc w:val="center"/>
-            </w:pPr>
-            <w:r>
-              <w:t>17</w:t>
-            </w:r>
-          </w:p>
-        </w:tc>
-        <w:tc>
-          <w:tcPr>
-            <w:tcW w:w="1152" w:type="dxa"/>
-          </w:tcPr>
-          <w:p>
-            <w:pPr>
-              <w:jc w:val="center"/>
-            </w:pPr>
-            <w:r>
-              <w:t>18</w:t>
-            </w:r>
-          </w:p>
-        </w:tc>
-        <w:tc>
-          <w:tcPr>
-            <w:tcW w:w="1152" w:type="dxa"/>
-          </w:tcPr>
-          <w:p>
-            <w:pPr>
-              <w:jc w:val="center"/>
-            </w:pPr>
-            <w:r>
-              <w:t>17.6646</w:t>
-            </w:r>
-          </w:p>
-        </w:tc>
-        <w:tc>
-          <w:tcPr>
-            <w:tcW w:w="250" w:type="dxa"/>
-          </w:tcPr>
-          <w:p>
-            <w:pPr>
-              <w:jc w:val="center"/>
-            </w:pPr>
-          </w:p>
-        </w:tc>
-        <w:tc>
-          <w:tcPr>
-            <w:tcW w:w="1152" w:type="dxa"/>
-            <w:vAlign w:val="center"/>
-          </w:tcPr>
-          <w:p>
-            <w:pPr>
-              <w:jc w:val="center"/>
-            </w:pPr>
-            <w:r>
-              <w:t>1</w:t>
-            </w:r>
-          </w:p>
-        </w:tc>
-        <w:tc>
-          <w:tcPr>
-            <w:tcW w:w="1152" w:type="dxa"/>
-          </w:tcPr>
-          <w:p>
-            <w:pPr>
-              <w:jc w:val="center"/>
-            </w:pPr>
-            <w:r>
-              <w:t>40</w:t>
-            </w:r>
-          </w:p>
-        </w:tc>
-        <w:tc>
-          <w:tcPr>
-            <w:tcW w:w="1152" w:type="dxa"/>
-          </w:tcPr>
-          <w:p>
-            <w:pPr>
-              <w:jc w:val="center"/>
-            </w:pPr>
-            <w:r>
-              <w:t xml:space="preserve"> 9</w:t>
-            </w:r>
-          </w:p>
-        </w:tc>
-        <w:tc>
-          <w:tcPr>
-            <w:tcW w:w="1152" w:type="dxa"/>
-          </w:tcPr>
-          <w:p>
-            <w:pPr>
-              <w:jc w:val="center"/>
-            </w:pPr>
-            <w:r>
-              <w:t>15.6000</w:t>
-            </w:r>
-          </w:p>
-        </w:tc>
-      </w:tr>
-      <w:tr>
-        <w:trPr>
-          <w:trHeight w:val="288"/>
-          <w:jc w:val="center"/>
-        </w:trPr>
-        <w:tc>
-          <w:tcPr>
-            <w:tcW w:w="1152" w:type="dxa"/>
-            <w:vAlign w:val="center"/>
-          </w:tcPr>
-          <w:p>
-            <w:pPr>
-              <w:jc w:val="center"/>
-            </w:pPr>
-            <w:r>
-              <w:t>1</w:t>
-            </w:r>
-          </w:p>
-        </w:tc>
-        <w:tc>
-          <w:tcPr>
-            <w:tcW w:w="1152" w:type="dxa"/>
-          </w:tcPr>
-          <w:p>
-            <w:pPr>
-              <w:jc w:val="center"/>
-            </w:pPr>
-            <w:r>
-              <w:t>23</w:t>
-            </w:r>
-          </w:p>
-        </w:tc>
-        <w:tc>
-          <w:tcPr>
-            <w:tcW w:w="1152" w:type="dxa"/>
-          </w:tcPr>
-          <w:p>
-            <w:pPr>
-              <w:jc w:val="center"/>
-            </w:pPr>
-            <w:r>
-              <w:t>12</w:t>
-            </w:r>
-          </w:p>
-        </w:tc>
-        <w:tc>
-          <w:tcPr>
-            <w:tcW w:w="1152" w:type="dxa"/>
-          </w:tcPr>
-          <w:p>
-            <w:pPr>
-              <w:jc w:val="center"/>
-            </w:pPr>
-            <w:r>
-              <w:t>18.9259</w:t>
-            </w:r>
-          </w:p>
-        </w:tc>
-        <w:tc>
-          <w:tcPr>
-            <w:tcW w:w="250" w:type="dxa"/>
-          </w:tcPr>
-          <w:p>
-            <w:pPr>
-              <w:jc w:val="center"/>
-            </w:pPr>
-          </w:p>
-        </w:tc>
-        <w:tc>
-          <w:tcPr>
-            <w:tcW w:w="1152" w:type="dxa"/>
-            <w:vAlign w:val="center"/>
-          </w:tcPr>
-          <w:p>
-            <w:pPr>
-              <w:jc w:val="center"/>
-            </w:pPr>
-            <w:r>
-              <w:t>1</w:t>
-            </w:r>
-          </w:p>
-        </w:tc>
-        <w:tc>
-          <w:tcPr>
-            <w:tcW w:w="1152" w:type="dxa"/>
-          </w:tcPr>
-          <w:p>
-            <w:pPr>
-              <w:jc w:val="center"/>
-            </w:pPr>
-            <w:r>
-              <w:t>40</w:t>
-            </w:r>
-          </w:p>
-        </w:tc>
-        <w:tc>
-          <w:tcPr>
-            <w:tcW w:w="1152" w:type="dxa"/>
-          </w:tcPr>
-          <w:p>
-            <w:pPr>
-              <w:jc w:val="center"/>
-            </w:pPr>
-            <w:r>
-              <w:t>12</w:t>
-            </w:r>
-          </w:p>
-        </w:tc>
-        <w:tc>
-          <w:tcPr>
-            <w:tcW w:w="1152" w:type="dxa"/>
-          </w:tcPr>
-          <w:p>
-            <w:pPr>
-              <w:jc w:val="center"/>
-            </w:pPr>
-            <w:r>
-              <w:t>13.0000</w:t>
-            </w:r>
-          </w:p>
-        </w:tc>
-      </w:tr>
-      <w:tr>
-        <w:trPr>
-          <w:trHeight w:val="288"/>
-          <w:jc w:val="center"/>
-        </w:trPr>
-        <w:tc>
-          <w:tcPr>
-            <w:tcW w:w="1152" w:type="dxa"/>
-            <w:vAlign w:val="center"/>
-          </w:tcPr>
-          <w:p>
-            <w:pPr>
-              <w:jc w:val="center"/>
-            </w:pPr>
-            <w:r>
-              <w:t>1</w:t>
-            </w:r>
-          </w:p>
-        </w:tc>
-        <w:tc>
-          <w:tcPr>
-            <w:tcW w:w="1152" w:type="dxa"/>
-          </w:tcPr>
-          <w:p>
-            <w:pPr>
-              <w:jc w:val="center"/>
-            </w:pPr>
-            <w:r>
-              <w:t>24</w:t>
-            </w:r>
-          </w:p>
-        </w:tc>
-        <w:tc>
-          <w:tcPr>
-            <w:tcW w:w="1152" w:type="dxa"/>
-          </w:tcPr>
-          <w:p>
-            <w:pPr>
-              <w:jc w:val="center"/>
-            </w:pPr>
-            <w:r>
-              <w:t>17</w:t>
-            </w:r>
-          </w:p>
-        </w:tc>
-        <w:tc>
-          <w:tcPr>
-            <w:tcW w:w="1152" w:type="dxa"/>
-          </w:tcPr>
-          <w:p>
-            <w:pPr>
-              <w:jc w:val="center"/>
-            </w:pPr>
-            <w:r>
-              <w:t>16.1062</w:t>
-            </w:r>
-          </w:p>
-        </w:tc>
-        <w:tc>
-          <w:tcPr>
-            <w:tcW w:w="250" w:type="dxa"/>
-          </w:tcPr>
-          <w:p>
-            <w:pPr>
-              <w:jc w:val="center"/>
-            </w:pPr>
-          </w:p>
-        </w:tc>
-        <w:tc>
-          <w:tcPr>
-            <w:tcW w:w="1152" w:type="dxa"/>
-            <w:vAlign w:val="center"/>
-          </w:tcPr>
-          <w:p>
-            <w:pPr>
-              <w:jc w:val="center"/>
-            </w:pPr>
-            <w:r>
-              <w:t>1</w:t>
-            </w:r>
-          </w:p>
-        </w:tc>
-        <w:tc>
-          <w:tcPr>
-            <w:tcW w:w="1152" w:type="dxa"/>
-          </w:tcPr>
-          <w:p>
-            <w:pPr>
-              <w:jc w:val="center"/>
-            </w:pPr>
-            <w:r>
-              <w:t>40</w:t>
-            </w:r>
-          </w:p>
-        </w:tc>
-        <w:tc>
-          <w:tcPr>
-            <w:tcW w:w="1152" w:type="dxa"/>
-          </w:tcPr>
-          <w:p>
-            <w:pPr>
-              <w:jc w:val="center"/>
-            </w:pPr>
-            <w:r>
-              <w:t>14</w:t>
-            </w:r>
-          </w:p>
-        </w:tc>
-        <w:tc>
-          <w:tcPr>
-            <w:tcW w:w="1152" w:type="dxa"/>
-          </w:tcPr>
-          <w:p>
-            <w:pPr>
-              <w:jc w:val="center"/>
-            </w:pPr>
-            <w:r>
-              <w:t>12.0000</w:t>
-            </w:r>
-          </w:p>
-        </w:tc>
-      </w:tr>
-    </w:tbl>
-    <w:p>
-      <w:pPr>
-        <w:spacing w:after="360" w:line="360" w:lineRule="auto"/>
-        <w:ind w:left="720"/>
-      </w:pPr>
     </w:p>
     <w:p>
       <w:pPr>
         <w:numPr>
           <w:ilvl w:val="0"/>
-          <w:numId w:val="28"/>
+          <w:numId w:val="6"/>
         </w:numPr>
         <w:spacing w:after="360" w:line="360" w:lineRule="auto"/>
       </w:pPr>
       <w:r>
-        <w:t xml:space="preserve">Add observation wells (continued). Insert an analytical element target in the appropriate row and column location for the first well. Deselect </w:t>
+        <w:t xml:space="preserve">Create the MODFLOW-2005 model </w:t>
+      </w:r>
+      <w:r>
+        <w:t>datasets</w:t>
+      </w:r>
+      <w:r>
+        <w:t xml:space="preserve"> by navigating to Model</w:t>
+      </w:r>
+      <w:r>
+        <w:sym w:font="Symbol" w:char="F0AE"/>
+      </w:r>
+      <w:r>
+        <w:t>MODFLOW2005</w:t>
+      </w:r>
+      <w:r>
+        <w:sym w:font="Symbol" w:char="F0AE"/>
+      </w:r>
+      <w:r>
+        <w:t>Create Datasets. Confirm that no e</w:t>
+      </w:r>
+      <w:r>
+        <w:t>rrors occur when creating the datasets.</w:t>
+      </w:r>
+    </w:p>
+    <w:p>
+      <w:pPr>
+        <w:numPr>
+          <w:ilvl w:val="0"/>
+          <w:numId w:val="6"/>
+        </w:numPr>
+        <w:spacing w:after="360" w:line="360" w:lineRule="auto"/>
+      </w:pPr>
+      <w:r>
+        <w:t>Run the model by</w:t>
+      </w:r>
+      <w:r>
+        <w:t xml:space="preserve"> </w:t>
+      </w:r>
+      <w:r>
+        <w:t>navigating to Model</w:t>
+      </w:r>
+      <w:r>
+        <w:sym w:font="Symbol" w:char="F0AE"/>
+      </w:r>
+      <w:r>
+        <w:t>MODFLOW2005</w:t>
+      </w:r>
+      <w:r>
+        <w:sym w:font="Symbol" w:char="F0AE"/>
+      </w:r>
+      <w:r>
+        <w:t xml:space="preserve">Run MODFLOW2005. If the model runs successfully the following dialog box should appear. Press </w:t>
       </w:r>
       <w:r>
         <w:rPr>
           <w:u w:val="single"/>
         </w:rPr>
-        <w:t>Target</w:t>
-      </w:r>
-      <w:r>
-        <w:rPr>
-          <w:u w:val="single"/>
-        </w:rPr>
-        <w:t xml:space="preserve"> is Steady State</w:t>
-      </w:r>
-      <w:r>
-        <w:t xml:space="preserve"> and press the </w:t>
-      </w:r>
-      <w:r>
-        <w:rPr>
-          <w:u w:val="single"/>
-        </w:rPr>
-        <w:t>Transient Data</w:t>
-      </w:r>
-      <w:r>
-        <w:t xml:space="preserve">…button. </w:t>
-      </w:r>
-      <w:r>
-        <w:t>E</w:t>
-      </w:r>
-      <w:r>
-        <w:t xml:space="preserve">nter the observed head for the well </w:t>
+        <w:t>Yes</w:t>
+      </w:r>
+      <w:r>
+        <w:t xml:space="preserve"> if you get this dialog. Otherwise, find an instructor to </w:t>
       </w:r>
       <w:r>
         <w:lastRenderedPageBreak/>
-        <w:t xml:space="preserve">in stress period </w:t>
-      </w:r>
-      <w:r>
-        <w:t>1</w:t>
-      </w:r>
-      <w:r>
-        <w:t xml:space="preserve"> as shown below and press </w:t>
-      </w:r>
-      <w:r>
-        <w:rPr>
-          <w:u w:val="single"/>
-        </w:rPr>
-        <w:t>OK</w:t>
-      </w:r>
-      <w:r>
-        <w:t>.</w:t>
+        <w:t>troubleshoot the issue.</w:t>
       </w:r>
       <w:r>
         <w:br/>
-      </w:r>
-      <w:r>
-        <w:rPr>
-          <w:noProof/>
-        </w:rPr>
-        <w:t xml:space="preserve"> </w:t>
       </w:r>
       <w:r>
         <w:rPr>
           <w:noProof/>
         </w:rPr>
         <w:drawing>
-          <wp:inline distT="0" distB="0" distL="0" distR="0" wp14:anchorId="58566E52" wp14:editId="6AD6C27D">
-            <wp:extent cx="3877056" cy="2743200"/>
+          <wp:inline distT="0" distB="0" distL="0" distR="0" wp14:anchorId="6EFFB8DF" wp14:editId="46A3583C">
+            <wp:extent cx="3127248" cy="1371600"/>
             <wp:effectExtent l="0" t="0" r="0" b="0"/>
-            <wp:docPr id="52" name="Picture 52"/>
+            <wp:docPr id="44" name="Picture 44"/>
             <wp:cNvGraphicFramePr>
               <a:graphicFrameLocks xmlns:a="http://schemas.openxmlformats.org/drawingml/2006/main" noChangeAspect="1"/>
             </wp:cNvGraphicFramePr>
@@ -4318,7 +3829,7 @@
                   <pic:spPr>
                     <a:xfrm>
                       <a:off x="0" y="0"/>
-                      <a:ext cx="3877056" cy="2743200"/>
+                      <a:ext cx="3127248" cy="1371600"/>
                     </a:xfrm>
                     <a:prstGeom prst="rect">
                       <a:avLst/>
@@ -4335,64 +3846,38 @@
       <w:pPr>
         <w:numPr>
           <w:ilvl w:val="0"/>
-          <w:numId w:val="28"/>
-        </w:numPr>
-        <w:spacing w:after="360" w:line="360" w:lineRule="auto"/>
-      </w:pPr>
-      <w:r>
-        <w:t>Add observation wells (continued).  Repeat these steps for all 16 of the observation wells.</w:t>
-      </w:r>
-    </w:p>
-    <w:p>
-      <w:pPr>
-        <w:spacing w:after="360" w:line="360" w:lineRule="auto"/>
-        <w:outlineLvl w:val="0"/>
-        <w:rPr>
-          <w:b/>
-          <w:bCs/>
-        </w:rPr>
-      </w:pPr>
-      <w:r>
-        <w:rPr>
-          <w:b/>
-          <w:bCs/>
-        </w:rPr>
-        <w:t xml:space="preserve">Part II. </w:t>
-      </w:r>
-      <w:r>
-        <w:rPr>
-          <w:b/>
-          <w:bCs/>
-        </w:rPr>
-        <w:t>Run the Model</w:t>
-      </w:r>
-    </w:p>
-    <w:p>
-      <w:pPr>
-        <w:numPr>
-          <w:ilvl w:val="0"/>
           <w:numId w:val="6"/>
         </w:numPr>
         <w:spacing w:after="360" w:line="360" w:lineRule="auto"/>
       </w:pPr>
       <w:r>
-        <w:t>All of the hydraulic data and boundary conditions have been specified at this point. Confirm that all of the required packages have been specified by navigating to Model</w:t>
-      </w:r>
-      <w:r>
-        <w:sym w:font="Symbol" w:char="F0AE"/>
-      </w:r>
-      <w:r>
-        <w:t>MODFLOW</w:t>
-      </w:r>
-      <w:r>
-        <w:sym w:font="Symbol" w:char="F0AE"/>
-      </w:r>
-      <w:r>
-        <w:t xml:space="preserve">Packages. You should confirm that the Basic, Output Control, Solver, Well, River, Recharge, and CHD packages are checked as shown </w:t>
-      </w:r>
-      <w:r>
-        <w:lastRenderedPageBreak/>
-        <w:t>below.</w:t>
+        <w:t>A</w:t>
+      </w:r>
+      <w:r>
+        <w:t xml:space="preserve">fter successfully running them model the results can be loaded in </w:t>
+      </w:r>
+      <w:proofErr w:type="spellStart"/>
+      <w:r>
+        <w:t>GWVistas</w:t>
+      </w:r>
+      <w:proofErr w:type="spellEnd"/>
+      <w:r>
+        <w:t xml:space="preserve">. Let’s look at the results. </w:t>
+      </w:r>
+      <w:r>
+        <w:t>Make sure to</w:t>
+      </w:r>
+      <w:r>
+        <w:t xml:space="preserve"> unselect Interpolate </w:t>
+      </w:r>
+      <w:r>
+        <w:rPr>
+          <w:u w:val="single"/>
+        </w:rPr>
+        <w:t>Targets &amp; Observation Data</w:t>
+      </w:r>
+      <w:r>
+        <w:t>.</w:t>
       </w:r>
       <w:r>
         <w:br/>
@@ -4402,10 +3887,10 @@
           <w:noProof/>
         </w:rPr>
         <w:drawing>
-          <wp:inline distT="0" distB="0" distL="0" distR="0" wp14:anchorId="48EA7D1D" wp14:editId="0D805B62">
-            <wp:extent cx="4334256" cy="5486400"/>
+          <wp:inline distT="0" distB="0" distL="0" distR="0" wp14:anchorId="2FD83799" wp14:editId="45F48BC6">
+            <wp:extent cx="3447288" cy="3200400"/>
             <wp:effectExtent l="0" t="0" r="0" b="0"/>
-            <wp:docPr id="42" name="Picture 42"/>
+            <wp:docPr id="45" name="Picture 45"/>
             <wp:cNvGraphicFramePr>
               <a:graphicFrameLocks xmlns:a="http://schemas.openxmlformats.org/drawingml/2006/main" noChangeAspect="1"/>
             </wp:cNvGraphicFramePr>
@@ -4425,7 +3910,7 @@
                   <pic:spPr>
                     <a:xfrm>
                       <a:off x="0" y="0"/>
-                      <a:ext cx="4334256" cy="5486400"/>
+                      <a:ext cx="3447288" cy="3200400"/>
                     </a:xfrm>
                     <a:prstGeom prst="rect">
                       <a:avLst/>
@@ -4437,81 +3922,23 @@
           </wp:inline>
         </w:drawing>
       </w:r>
-    </w:p>
-    <w:p>
-      <w:pPr>
-        <w:numPr>
-          <w:ilvl w:val="0"/>
-          <w:numId w:val="6"/>
-        </w:numPr>
-        <w:spacing w:after="360" w:line="360" w:lineRule="auto"/>
-      </w:pPr>
-      <w:r>
-        <w:t xml:space="preserve">Create the MODFLOW-2005 model </w:t>
-      </w:r>
-      <w:r>
-        <w:t>datasets</w:t>
-      </w:r>
-      <w:r>
-        <w:t xml:space="preserve"> by navigating to Model</w:t>
-      </w:r>
-      <w:r>
-        <w:sym w:font="Symbol" w:char="F0AE"/>
-      </w:r>
-      <w:r>
-        <w:t>MODFLOW2005</w:t>
-      </w:r>
-      <w:r>
-        <w:sym w:font="Symbol" w:char="F0AE"/>
-      </w:r>
-      <w:r>
-        <w:t>Create Datasets. Confirm that no e</w:t>
-      </w:r>
-      <w:r>
-        <w:t>rrors occur when creating the datasets.</w:t>
-      </w:r>
-    </w:p>
-    <w:p>
-      <w:pPr>
-        <w:numPr>
-          <w:ilvl w:val="0"/>
-          <w:numId w:val="6"/>
-        </w:numPr>
-        <w:spacing w:after="360" w:line="360" w:lineRule="auto"/>
-      </w:pPr>
-      <w:r>
-        <w:t>Run the model by</w:t>
-      </w:r>
-      <w:r>
-        <w:t xml:space="preserve"> </w:t>
-      </w:r>
-      <w:r>
-        <w:t>navigating to Model</w:t>
-      </w:r>
-      <w:r>
-        <w:sym w:font="Symbol" w:char="F0AE"/>
-      </w:r>
-      <w:r>
-        <w:t>MODFLOW2005</w:t>
-      </w:r>
-      <w:r>
-        <w:sym w:font="Symbol" w:char="F0AE"/>
-      </w:r>
-      <w:r>
-        <w:t xml:space="preserve">Run MODFLOW2005. If the model runs successfully the following dialog box should appear. Press </w:t>
-      </w:r>
-      <w:r>
-        <w:rPr>
-          <w:u w:val="single"/>
-        </w:rPr>
-        <w:t>Yes</w:t>
-      </w:r>
-      <w:r>
-        <w:t xml:space="preserve"> if you get this dialog. Otherwise, find an instructor to </w:t>
+      <w:r>
+        <w:br/>
+      </w:r>
+      <w:r>
+        <w:br/>
       </w:r>
       <w:r>
         <w:lastRenderedPageBreak/>
-        <w:t>troubleshoot the issue.</w:t>
+        <w:t xml:space="preserve">You should see something like the following in </w:t>
+      </w:r>
+      <w:proofErr w:type="spellStart"/>
+      <w:r>
+        <w:t>GWVistas</w:t>
+      </w:r>
+      <w:proofErr w:type="spellEnd"/>
+      <w:r>
+        <w:t>.</w:t>
       </w:r>
       <w:r>
         <w:br/>
@@ -4521,10 +3948,10 @@
           <w:noProof/>
         </w:rPr>
         <w:drawing>
-          <wp:inline distT="0" distB="0" distL="0" distR="0" wp14:anchorId="6EFFB8DF" wp14:editId="46A3583C">
-            <wp:extent cx="3127248" cy="1371600"/>
+          <wp:inline distT="0" distB="0" distL="0" distR="0" wp14:anchorId="52D579B3" wp14:editId="51A31507">
+            <wp:extent cx="1956816" cy="3657600"/>
             <wp:effectExtent l="0" t="0" r="0" b="0"/>
-            <wp:docPr id="44" name="Picture 44"/>
+            <wp:docPr id="46" name="Picture 46"/>
             <wp:cNvGraphicFramePr>
               <a:graphicFrameLocks xmlns:a="http://schemas.openxmlformats.org/drawingml/2006/main" noChangeAspect="1"/>
             </wp:cNvGraphicFramePr>
@@ -4544,7 +3971,7 @@
                   <pic:spPr>
                     <a:xfrm>
                       <a:off x="0" y="0"/>
-                      <a:ext cx="3127248" cy="1371600"/>
+                      <a:ext cx="1956816" cy="3657600"/>
                     </a:xfrm>
                     <a:prstGeom prst="rect">
                       <a:avLst/>
@@ -4566,10 +3993,7 @@
         <w:spacing w:after="360" w:line="360" w:lineRule="auto"/>
       </w:pPr>
       <w:r>
-        <w:t>A</w:t>
-      </w:r>
-      <w:r>
-        <w:t xml:space="preserve">fter successfully running them model the results can be loaded in </w:t>
+        <w:t xml:space="preserve">If you have time, explore the plot options available in </w:t>
       </w:r>
       <w:proofErr w:type="spellStart"/>
       <w:r>
@@ -4577,34 +4001,82 @@
       </w:r>
       <w:proofErr w:type="spellEnd"/>
       <w:r>
-        <w:t xml:space="preserve">. Let’s look at the results for the first stress period. Change </w:t>
+        <w:t xml:space="preserve"> (Plot</w:t>
+      </w:r>
+      <w:r>
+        <w:sym w:font="Symbol" w:char="F0AE"/>
+      </w:r>
+      <w:r>
+        <w:t>What to Display…).</w:t>
+      </w:r>
+    </w:p>
+    <w:p>
+      <w:pPr>
+        <w:spacing w:after="360" w:line="360" w:lineRule="auto"/>
+      </w:pPr>
+      <w:bookmarkStart w:id="0" w:name="_GoBack"/>
+      <w:bookmarkEnd w:id="0"/>
+      <w:r>
+        <w:rPr>
+          <w:b/>
+          <w:bCs/>
+        </w:rPr>
+        <w:t xml:space="preserve">Part III. </w:t>
+      </w:r>
+      <w:r>
+        <w:rPr>
+          <w:b/>
+          <w:bCs/>
+        </w:rPr>
+        <w:t>Evaluate uncalibrated model performance</w:t>
+      </w:r>
+    </w:p>
+    <w:p>
+      <w:pPr>
+        <w:numPr>
+          <w:ilvl w:val="0"/>
+          <w:numId w:val="7"/>
+        </w:numPr>
+        <w:spacing w:after="360" w:line="360" w:lineRule="auto"/>
+      </w:pPr>
+      <w:r>
+        <w:t>Evaluate how well the uncalibrated model matches the observations that were defined as analytical head targets by navigating to Plot</w:t>
+      </w:r>
+      <w:r>
+        <w:sym w:font="Symbol" w:char="F0AE"/>
+      </w:r>
+      <w:r>
+        <w:t>Calibration</w:t>
+      </w:r>
+      <w:r>
+        <w:sym w:font="Symbol" w:char="F0AE"/>
+      </w:r>
+      <w:r>
+        <w:t xml:space="preserve">Statistics/Plots… </w:t>
+      </w:r>
+    </w:p>
+    <w:p>
+      <w:pPr>
+        <w:numPr>
+          <w:ilvl w:val="0"/>
+          <w:numId w:val="7"/>
+        </w:numPr>
+        <w:spacing w:after="360" w:line="360" w:lineRule="auto"/>
+      </w:pPr>
+      <w:r>
+        <w:t xml:space="preserve">A plot showing observed and simulated on the same graph can be created by pressing the </w:t>
       </w:r>
       <w:r>
         <w:rPr>
           <w:u w:val="single"/>
         </w:rPr>
-        <w:t>Stress Period</w:t>
-      </w:r>
-      <w:r>
-        <w:t xml:space="preserve"> from 2 to 1 in the </w:t>
-      </w:r>
-      <w:r>
-        <w:rPr>
-          <w:u w:val="single"/>
-        </w:rPr>
-        <w:t>Read Data for This Time Period</w:t>
-      </w:r>
-      <w:r>
-        <w:t xml:space="preserve"> box and unselect Interpolate </w:t>
-      </w:r>
-      <w:r>
-        <w:rPr>
-          <w:u w:val="single"/>
-        </w:rPr>
-        <w:t>Targets &amp; Observation Data</w:t>
-      </w:r>
-      <w:r>
-        <w:t>.</w:t>
+        <w:t>Plot Observed vs. Simulated</w:t>
+      </w:r>
+      <w:r>
+        <w:t xml:space="preserve"> button.</w:t>
+      </w:r>
+      <w:r>
+        <w:br/>
       </w:r>
       <w:r>
         <w:br/>
@@ -4613,11 +4085,12 @@
         <w:rPr>
           <w:noProof/>
         </w:rPr>
+        <w:lastRenderedPageBreak/>
         <w:drawing>
-          <wp:inline distT="0" distB="0" distL="0" distR="0" wp14:anchorId="2FD83799" wp14:editId="0E925EBC">
-            <wp:extent cx="5486400" cy="5088890"/>
-            <wp:effectExtent l="0" t="0" r="0" b="3810"/>
-            <wp:docPr id="45" name="Picture 45"/>
+          <wp:inline distT="0" distB="0" distL="0" distR="0" wp14:anchorId="2CEBF5D4" wp14:editId="30CB5758">
+            <wp:extent cx="3319272" cy="2743200"/>
+            <wp:effectExtent l="0" t="0" r="0" b="0"/>
+            <wp:docPr id="48" name="Picture 48"/>
             <wp:cNvGraphicFramePr>
               <a:graphicFrameLocks xmlns:a="http://schemas.openxmlformats.org/drawingml/2006/main" noChangeAspect="1"/>
             </wp:cNvGraphicFramePr>
@@ -4637,7 +4110,7 @@
                   <pic:spPr>
                     <a:xfrm>
                       <a:off x="0" y="0"/>
-                      <a:ext cx="5486400" cy="5088890"/>
+                      <a:ext cx="3319272" cy="2743200"/>
                     </a:xfrm>
                     <a:prstGeom prst="rect">
                       <a:avLst/>
@@ -4653,19 +4126,8 @@
         <w:br/>
       </w:r>
       <w:r>
-        <w:lastRenderedPageBreak/>
-        <w:t xml:space="preserve">You should see something like the following in </w:t>
-      </w:r>
-      <w:proofErr w:type="spellStart"/>
-      <w:r>
-        <w:t>GWVistas</w:t>
-      </w:r>
-      <w:proofErr w:type="spellEnd"/>
-      <w:r>
-        <w:t>.</w:t>
-      </w:r>
-      <w:r>
         <w:br/>
+        <w:t>You should see something similar to the plot shown below.</w:t>
       </w:r>
       <w:r>
         <w:br/>
@@ -4675,10 +4137,10 @@
           <w:noProof/>
         </w:rPr>
         <w:drawing>
-          <wp:inline distT="0" distB="0" distL="0" distR="0" wp14:anchorId="52D579B3" wp14:editId="2B44BBC1">
-            <wp:extent cx="2441448" cy="4572000"/>
-            <wp:effectExtent l="0" t="0" r="0" b="0"/>
-            <wp:docPr id="46" name="Picture 46"/>
+          <wp:inline distT="0" distB="0" distL="0" distR="0" wp14:anchorId="213456B0" wp14:editId="137E4908">
+            <wp:extent cx="3959352" cy="2743200"/>
+            <wp:effectExtent l="0" t="0" r="3175" b="0"/>
+            <wp:docPr id="49" name="Picture 49"/>
             <wp:cNvGraphicFramePr>
               <a:graphicFrameLocks xmlns:a="http://schemas.openxmlformats.org/drawingml/2006/main" noChangeAspect="1"/>
             </wp:cNvGraphicFramePr>
@@ -4698,202 +4160,6 @@
                   <pic:spPr>
                     <a:xfrm>
                       <a:off x="0" y="0"/>
-                      <a:ext cx="2441448" cy="4572000"/>
-                    </a:xfrm>
-                    <a:prstGeom prst="rect">
-                      <a:avLst/>
-                    </a:prstGeom>
-                  </pic:spPr>
-                </pic:pic>
-              </a:graphicData>
-            </a:graphic>
-          </wp:inline>
-        </w:drawing>
-      </w:r>
-    </w:p>
-    <w:p>
-      <w:pPr>
-        <w:numPr>
-          <w:ilvl w:val="0"/>
-          <w:numId w:val="6"/>
-        </w:numPr>
-        <w:spacing w:after="360" w:line="360" w:lineRule="auto"/>
-      </w:pPr>
-      <w:r>
-        <w:t xml:space="preserve">If you have time, explore the plot options available in </w:t>
-      </w:r>
-      <w:proofErr w:type="spellStart"/>
-      <w:r>
-        <w:t>GWVistas</w:t>
-      </w:r>
-      <w:proofErr w:type="spellEnd"/>
-      <w:r>
-        <w:t xml:space="preserve"> (Plot</w:t>
-      </w:r>
-      <w:r>
-        <w:sym w:font="Symbol" w:char="F0AE"/>
-      </w:r>
-      <w:r>
-        <w:t>What to Display…).</w:t>
-      </w:r>
-    </w:p>
-    <w:p>
-      <w:pPr>
-        <w:spacing w:after="360" w:line="360" w:lineRule="auto"/>
-        <w:outlineLvl w:val="0"/>
-        <w:rPr>
-          <w:b/>
-          <w:bCs/>
-        </w:rPr>
-      </w:pPr>
-      <w:r>
-        <w:br w:type="page"/>
-      </w:r>
-      <w:r>
-        <w:rPr>
-          <w:b/>
-          <w:bCs/>
-        </w:rPr>
-        <w:lastRenderedPageBreak/>
-        <w:t xml:space="preserve">Part III. </w:t>
-      </w:r>
-      <w:r>
-        <w:rPr>
-          <w:b/>
-          <w:bCs/>
-        </w:rPr>
-        <w:t>Evaluate uncalibrated model performance</w:t>
-      </w:r>
-    </w:p>
-    <w:p>
-      <w:pPr>
-        <w:numPr>
-          <w:ilvl w:val="0"/>
-          <w:numId w:val="7"/>
-        </w:numPr>
-        <w:spacing w:after="360" w:line="360" w:lineRule="auto"/>
-      </w:pPr>
-      <w:r>
-        <w:t>Evaluate how well the uncalibrated model matches the observations that were defined as analytical head targets by navigating to Plot</w:t>
-      </w:r>
-      <w:r>
-        <w:sym w:font="Symbol" w:char="F0AE"/>
-      </w:r>
-      <w:r>
-        <w:t>Calibration</w:t>
-      </w:r>
-      <w:r>
-        <w:sym w:font="Symbol" w:char="F0AE"/>
-      </w:r>
-      <w:r>
-        <w:t xml:space="preserve">Statistics/Plots… </w:t>
-      </w:r>
-    </w:p>
-    <w:p>
-      <w:pPr>
-        <w:numPr>
-          <w:ilvl w:val="0"/>
-          <w:numId w:val="7"/>
-        </w:numPr>
-        <w:spacing w:after="360" w:line="360" w:lineRule="auto"/>
-      </w:pPr>
-      <w:r>
-        <w:t xml:space="preserve">A plot showing observed and simulated on the same graph can be created by pressing the </w:t>
-      </w:r>
-      <w:r>
-        <w:rPr>
-          <w:u w:val="single"/>
-        </w:rPr>
-        <w:t>Plot Observed vs. Simulated</w:t>
-      </w:r>
-      <w:r>
-        <w:t xml:space="preserve"> button.</w:t>
-      </w:r>
-      <w:r>
-        <w:br/>
-      </w:r>
-      <w:r>
-        <w:br/>
-      </w:r>
-      <w:r>
-        <w:rPr>
-          <w:noProof/>
-        </w:rPr>
-        <w:drawing>
-          <wp:inline distT="0" distB="0" distL="0" distR="0" wp14:anchorId="2CEBF5D4" wp14:editId="30CB5758">
-            <wp:extent cx="3319272" cy="2743200"/>
-            <wp:effectExtent l="0" t="0" r="0" b="0"/>
-            <wp:docPr id="48" name="Picture 48"/>
-            <wp:cNvGraphicFramePr>
-              <a:graphicFrameLocks xmlns:a="http://schemas.openxmlformats.org/drawingml/2006/main" noChangeAspect="1"/>
-            </wp:cNvGraphicFramePr>
-            <a:graphic xmlns:a="http://schemas.openxmlformats.org/drawingml/2006/main">
-              <a:graphicData uri="http://schemas.openxmlformats.org/drawingml/2006/picture">
-                <pic:pic xmlns:pic="http://schemas.openxmlformats.org/drawingml/2006/picture">
-                  <pic:nvPicPr>
-                    <pic:cNvPr id="1" name=""/>
-                    <pic:cNvPicPr/>
-                  </pic:nvPicPr>
-                  <pic:blipFill>
-                    <a:blip r:embed="rId26"/>
-                    <a:stretch>
-                      <a:fillRect/>
-                    </a:stretch>
-                  </pic:blipFill>
-                  <pic:spPr>
-                    <a:xfrm>
-                      <a:off x="0" y="0"/>
-                      <a:ext cx="3319272" cy="2743200"/>
-                    </a:xfrm>
-                    <a:prstGeom prst="rect">
-                      <a:avLst/>
-                    </a:prstGeom>
-                  </pic:spPr>
-                </pic:pic>
-              </a:graphicData>
-            </a:graphic>
-          </wp:inline>
-        </w:drawing>
-      </w:r>
-      <w:r>
-        <w:br/>
-      </w:r>
-      <w:r>
-        <w:br/>
-        <w:t>You should see something similar to the plot shown below.</w:t>
-      </w:r>
-      <w:r>
-        <w:br/>
-      </w:r>
-      <w:r>
-        <w:rPr>
-          <w:noProof/>
-        </w:rPr>
-        <w:lastRenderedPageBreak/>
-        <w:drawing>
-          <wp:inline distT="0" distB="0" distL="0" distR="0" wp14:anchorId="213456B0" wp14:editId="137E4908">
-            <wp:extent cx="3959352" cy="2743200"/>
-            <wp:effectExtent l="0" t="0" r="3175" b="0"/>
-            <wp:docPr id="49" name="Picture 49"/>
-            <wp:cNvGraphicFramePr>
-              <a:graphicFrameLocks xmlns:a="http://schemas.openxmlformats.org/drawingml/2006/main" noChangeAspect="1"/>
-            </wp:cNvGraphicFramePr>
-            <a:graphic xmlns:a="http://schemas.openxmlformats.org/drawingml/2006/main">
-              <a:graphicData uri="http://schemas.openxmlformats.org/drawingml/2006/picture">
-                <pic:pic xmlns:pic="http://schemas.openxmlformats.org/drawingml/2006/picture">
-                  <pic:nvPicPr>
-                    <pic:cNvPr id="1" name=""/>
-                    <pic:cNvPicPr/>
-                  </pic:nvPicPr>
-                  <pic:blipFill>
-                    <a:blip r:embed="rId27"/>
-                    <a:stretch>
-                      <a:fillRect/>
-                    </a:stretch>
-                  </pic:blipFill>
-                  <pic:spPr>
-                    <a:xfrm>
-                      <a:off x="0" y="0"/>
                       <a:ext cx="3959352" cy="2743200"/>
                     </a:xfrm>
                     <a:prstGeom prst="rect">
@@ -4947,7 +4213,11 @@
         <w:sym w:font="Symbol" w:char="F0AE"/>
       </w:r>
       <w:r>
-        <w:t>Target Residuals… This will create a report that includes observed and simulated values, residuals, and summary statistics (residual mean, etc.). These reports can be useful to guide the model calibration process.</w:t>
+        <w:t xml:space="preserve">Target Residuals… This will create a report that includes </w:t>
+      </w:r>
+      <w:r>
+        <w:lastRenderedPageBreak/>
+        <w:t>observed and simulated values, residuals, and summary statistics (residual mean, etc.). These reports can be useful to guide the model calibration process.</w:t>
       </w:r>
     </w:p>
     <w:p>
@@ -5005,7 +4275,7 @@
       </w:r>
     </w:p>
     <w:sectPr>
-      <w:footerReference w:type="default" r:id="rId28"/>
+      <w:footerReference w:type="default" r:id="rId26"/>
       <w:pgSz w:w="12240" w:h="15840"/>
       <w:pgMar w:top="1440" w:right="1800" w:bottom="1440" w:left="1800" w:header="720" w:footer="720" w:gutter="0"/>
       <w:cols w:space="720"/>
@@ -10693,7 +9963,7 @@
 </file>
 
 <file path=customXml/itemProps1.xml><?xml version="1.0" encoding="utf-8"?>
-<ds:datastoreItem xmlns:ds="http://schemas.openxmlformats.org/officeDocument/2006/customXml" ds:itemID="{097A2E2F-93F0-8843-93E3-25E11871A98B}">
+<ds:datastoreItem xmlns:ds="http://schemas.openxmlformats.org/officeDocument/2006/customXml" ds:itemID="{035972CC-41DE-0F4B-B4AE-1EB7A7026A1C}">
   <ds:schemaRefs>
     <ds:schemaRef ds:uri="http://schemas.openxmlformats.org/officeDocument/2006/bibliography"/>
   </ds:schemaRefs>

</xml_diff>